<commit_message>
Added NCI SVN location for test data dump. Author - Sarita Patel.
SVN-Revision: 25307
</commit_message>
<xml_diff>
--- a/TestCases/Manual/4202_MIGRATOR_Migrate_private_db_to_public_db.docx
+++ b/TestCases/Manual/4202_MIGRATOR_Migrate_private_db_to_public_db.docx
@@ -95,15 +95,7 @@
         <w:spacing w:after="0"/>
       </w:pPr>
       <w:r>
-        <w:t xml:space="preserve">Expand Private Public </w:t>
-      </w:r>
-      <w:proofErr w:type="spellStart"/>
-      <w:r>
-        <w:t>Datastore</w:t>
-      </w:r>
-      <w:proofErr w:type="spellEnd"/>
-      <w:r>
-        <w:t xml:space="preserve"> Component</w:t>
+        <w:t>Expand Private Public Datastore Component</w:t>
       </w:r>
     </w:p>
     <w:p>
@@ -116,15 +108,7 @@
         <w:spacing w:after="0"/>
       </w:pPr>
       <w:r>
-        <w:t xml:space="preserve">Expand </w:t>
-      </w:r>
-      <w:proofErr w:type="spellStart"/>
-      <w:r>
-        <w:t>Migrator</w:t>
-      </w:r>
-      <w:proofErr w:type="spellEnd"/>
-      <w:r>
-        <w:t xml:space="preserve"> test area</w:t>
+        <w:t>Expand Migrator test area</w:t>
       </w:r>
     </w:p>
     <w:p>
@@ -137,13 +121,8 @@
         <w:spacing w:after="0"/>
       </w:pPr>
       <w:r>
-        <w:t xml:space="preserve">Select Test case ID 4202 with short title </w:t>
-      </w:r>
-      <w:proofErr w:type="spellStart"/>
-      <w:r>
-        <w:t>MIGRATOR_Migrate_private_db_to_public_db</w:t>
-      </w:r>
-      <w:proofErr w:type="spellEnd"/>
+        <w:t>Select Test case ID 4202 with short title MIGRATOR_Migrate_private_db_to_public_db</w:t>
+      </w:r>
     </w:p>
     <w:p>
       <w:pPr>
@@ -197,15 +176,29 @@
         <w:spacing w:after="0"/>
       </w:pPr>
       <w:r>
-        <w:t>Import dump located at /files/caTissue/</w:t>
-      </w:r>
-      <w:proofErr w:type="spellStart"/>
-      <w:r>
-        <w:t>test_data_dump</w:t>
-      </w:r>
-      <w:proofErr w:type="spellEnd"/>
-      <w:r>
-        <w:t xml:space="preserve"> on 10.39.196.222 and deploy application.</w:t>
+        <w:t xml:space="preserve">Import latest dump located at </w:t>
+      </w:r>
+    </w:p>
+    <w:p>
+      <w:pPr>
+        <w:spacing w:after="0"/>
+      </w:pPr>
+      <w:r>
+        <w:t>Oracle: https://ncisvn.nci.nih.gov/svn/catissue_persistent/caTissue Database Dump/v2.0/Oracle</w:t>
+      </w:r>
+    </w:p>
+    <w:p>
+      <w:pPr>
+        <w:spacing w:after="0"/>
+      </w:pPr>
+      <w:r>
+        <w:t>MySQL: https://ncisvn.nci.nih.gov/svn/catissue_persistent/caTissue Database Dump/v2.0/MySQL</w:t>
+      </w:r>
+      <w:r>
+        <w:t xml:space="preserve"> </w:t>
+      </w:r>
+      <w:r>
+        <w:t>and deploy application.</w:t>
       </w:r>
     </w:p>
     <w:p>
@@ -237,15 +230,7 @@
         <w:spacing w:after="0"/>
       </w:pPr>
       <w:r>
-        <w:t>Navigate to CATISSUE_HOME/</w:t>
-      </w:r>
-      <w:proofErr w:type="spellStart"/>
-      <w:r>
-        <w:t>private_public_migrator</w:t>
-      </w:r>
-      <w:proofErr w:type="spellEnd"/>
-      <w:r>
-        <w:t xml:space="preserve"> folder.</w:t>
+        <w:t>Navigate to CATISSUE_HOME/private_public_migrator folder.</w:t>
       </w:r>
     </w:p>
     <w:p>
@@ -258,15 +243,7 @@
         <w:spacing w:after="0"/>
       </w:pPr>
       <w:r>
-        <w:t xml:space="preserve">Open file </w:t>
-      </w:r>
-      <w:proofErr w:type="spellStart"/>
-      <w:r>
-        <w:t>privatePublic.properties</w:t>
-      </w:r>
-      <w:proofErr w:type="spellEnd"/>
-      <w:r>
-        <w:t xml:space="preserve"> in edit mode.</w:t>
+        <w:t>Open file privatePublic.properties in edit mode.</w:t>
       </w:r>
     </w:p>
     <w:p>
@@ -352,14 +329,12 @@
                 <w:rFonts w:cs="Courier New"/>
               </w:rPr>
             </w:pPr>
-            <w:proofErr w:type="spellStart"/>
             <w:r>
               <w:rPr>
                 <w:rFonts w:cs="Courier New"/>
               </w:rPr>
               <w:t>databaseType</w:t>
             </w:r>
-            <w:proofErr w:type="spellEnd"/>
           </w:p>
         </w:tc>
         <w:tc>
@@ -372,15 +347,7 @@
               <w:ind w:left="0"/>
             </w:pPr>
             <w:r>
-              <w:t xml:space="preserve">Database used (oracle or </w:t>
-            </w:r>
-            <w:proofErr w:type="spellStart"/>
-            <w:r>
-              <w:t>mysql</w:t>
-            </w:r>
-            <w:proofErr w:type="spellEnd"/>
-            <w:r>
-              <w:t>)</w:t>
+              <w:t>Database used (oracle or mysql)</w:t>
             </w:r>
           </w:p>
         </w:tc>
@@ -399,14 +366,12 @@
                 <w:rFonts w:cs="Courier New"/>
               </w:rPr>
             </w:pPr>
-            <w:proofErr w:type="spellStart"/>
             <w:r>
               <w:rPr>
                 <w:rFonts w:cs="Courier New"/>
               </w:rPr>
               <w:t>privateDBName</w:t>
             </w:r>
-            <w:proofErr w:type="spellEnd"/>
           </w:p>
         </w:tc>
         <w:tc>
@@ -438,14 +403,12 @@
                 <w:rFonts w:cs="Courier New"/>
               </w:rPr>
             </w:pPr>
-            <w:proofErr w:type="spellStart"/>
             <w:r>
               <w:rPr>
                 <w:rFonts w:cs="Courier New"/>
               </w:rPr>
               <w:t>privateDBHost</w:t>
             </w:r>
-            <w:proofErr w:type="spellEnd"/>
           </w:p>
         </w:tc>
         <w:tc>
@@ -477,14 +440,12 @@
                 <w:rFonts w:cs="Courier New"/>
               </w:rPr>
             </w:pPr>
-            <w:proofErr w:type="spellStart"/>
             <w:r>
               <w:rPr>
                 <w:rFonts w:cs="Courier New"/>
               </w:rPr>
               <w:t>privateDBUserName</w:t>
             </w:r>
-            <w:proofErr w:type="spellEnd"/>
           </w:p>
         </w:tc>
         <w:tc>
@@ -519,14 +480,12 @@
                 <w:rFonts w:cs="Courier New"/>
               </w:rPr>
             </w:pPr>
-            <w:proofErr w:type="spellStart"/>
             <w:r>
               <w:rPr>
                 <w:rFonts w:cs="Courier New"/>
               </w:rPr>
               <w:t>privateDBPassword</w:t>
             </w:r>
-            <w:proofErr w:type="spellEnd"/>
           </w:p>
         </w:tc>
         <w:tc>
@@ -558,7 +517,6 @@
                 <w:rFonts w:cs="Courier New"/>
               </w:rPr>
             </w:pPr>
-            <w:proofErr w:type="spellStart"/>
             <w:r>
               <w:rPr>
                 <w:rFonts w:cs="Courier New"/>
@@ -571,7 +529,6 @@
               </w:rPr>
               <w:t>rivateDBPort</w:t>
             </w:r>
-            <w:proofErr w:type="spellEnd"/>
           </w:p>
         </w:tc>
         <w:tc>
@@ -603,14 +560,12 @@
                 <w:rFonts w:cs="Courier New"/>
               </w:rPr>
             </w:pPr>
-            <w:proofErr w:type="spellStart"/>
             <w:r>
               <w:rPr>
                 <w:rFonts w:cs="Courier New"/>
               </w:rPr>
               <w:t>privateDBTablespace</w:t>
             </w:r>
-            <w:proofErr w:type="spellEnd"/>
           </w:p>
         </w:tc>
         <w:tc>
@@ -623,15 +578,7 @@
               <w:ind w:left="0"/>
             </w:pPr>
             <w:r>
-              <w:t xml:space="preserve">Database </w:t>
-            </w:r>
-            <w:proofErr w:type="spellStart"/>
-            <w:r>
-              <w:t>tablespace</w:t>
-            </w:r>
-            <w:proofErr w:type="spellEnd"/>
-            <w:r>
-              <w:t xml:space="preserve"> used for private instance. This is required for Oracle only.</w:t>
+              <w:t>Database tablespace used for private instance. This is required for Oracle only.</w:t>
             </w:r>
           </w:p>
         </w:tc>
@@ -650,14 +597,12 @@
                 <w:rFonts w:cs="Courier New"/>
               </w:rPr>
             </w:pPr>
-            <w:proofErr w:type="spellStart"/>
             <w:r>
               <w:rPr>
                 <w:rFonts w:cs="Courier New"/>
               </w:rPr>
               <w:t>privateDBIndexTablespace</w:t>
             </w:r>
-            <w:proofErr w:type="spellEnd"/>
           </w:p>
         </w:tc>
         <w:tc>
@@ -670,15 +615,7 @@
               <w:ind w:left="0"/>
             </w:pPr>
             <w:r>
-              <w:t xml:space="preserve">Database index </w:t>
-            </w:r>
-            <w:proofErr w:type="spellStart"/>
-            <w:r>
-              <w:t>tablespace</w:t>
-            </w:r>
-            <w:proofErr w:type="spellEnd"/>
-            <w:r>
-              <w:t xml:space="preserve"> of private instance. This is required for oracle only.</w:t>
+              <w:t>Database index tablespace of private instance. This is required for oracle only.</w:t>
             </w:r>
           </w:p>
         </w:tc>
@@ -697,14 +634,12 @@
                 <w:rFonts w:cs="Courier New"/>
               </w:rPr>
             </w:pPr>
-            <w:proofErr w:type="spellStart"/>
             <w:r>
               <w:rPr>
                 <w:rFonts w:cs="Courier New"/>
               </w:rPr>
               <w:t>stagingDBName</w:t>
             </w:r>
-            <w:proofErr w:type="spellEnd"/>
           </w:p>
         </w:tc>
         <w:tc>
@@ -736,14 +671,12 @@
                 <w:rFonts w:cs="Courier New"/>
               </w:rPr>
             </w:pPr>
-            <w:proofErr w:type="spellStart"/>
             <w:r>
               <w:rPr>
                 <w:rFonts w:cs="Courier New"/>
               </w:rPr>
               <w:t>stagingDBUserName</w:t>
             </w:r>
-            <w:proofErr w:type="spellEnd"/>
           </w:p>
         </w:tc>
         <w:tc>
@@ -775,14 +708,12 @@
                 <w:rFonts w:cs="Courier New"/>
               </w:rPr>
             </w:pPr>
-            <w:proofErr w:type="spellStart"/>
             <w:r>
               <w:rPr>
                 <w:rFonts w:cs="Courier New"/>
               </w:rPr>
               <w:t>stagingDBPassword</w:t>
             </w:r>
-            <w:proofErr w:type="spellEnd"/>
           </w:p>
         </w:tc>
         <w:tc>
@@ -814,14 +745,12 @@
                 <w:rFonts w:cs="Courier New"/>
               </w:rPr>
             </w:pPr>
-            <w:proofErr w:type="spellStart"/>
             <w:r>
               <w:rPr>
                 <w:rFonts w:cs="Courier New"/>
               </w:rPr>
               <w:t>stagingDBHost</w:t>
             </w:r>
-            <w:proofErr w:type="spellEnd"/>
           </w:p>
         </w:tc>
         <w:tc>
@@ -853,14 +782,12 @@
                 <w:rFonts w:cs="Courier New"/>
               </w:rPr>
             </w:pPr>
-            <w:proofErr w:type="spellStart"/>
             <w:r>
               <w:rPr>
                 <w:rFonts w:cs="Courier New"/>
               </w:rPr>
               <w:t>stagingDBPort</w:t>
             </w:r>
-            <w:proofErr w:type="spellEnd"/>
           </w:p>
         </w:tc>
         <w:tc>
@@ -892,14 +819,12 @@
                 <w:rFonts w:cs="Courier New"/>
               </w:rPr>
             </w:pPr>
-            <w:proofErr w:type="spellStart"/>
             <w:r>
               <w:rPr>
                 <w:rFonts w:cs="Courier New"/>
               </w:rPr>
               <w:t>stagingSystemUserName</w:t>
             </w:r>
-            <w:proofErr w:type="spellEnd"/>
           </w:p>
         </w:tc>
         <w:tc>
@@ -931,14 +856,12 @@
                 <w:rFonts w:cs="Courier New"/>
               </w:rPr>
             </w:pPr>
-            <w:proofErr w:type="spellStart"/>
             <w:r>
               <w:rPr>
                 <w:rFonts w:cs="Courier New"/>
               </w:rPr>
               <w:t>stagingSystemPassword</w:t>
             </w:r>
-            <w:proofErr w:type="spellEnd"/>
           </w:p>
         </w:tc>
         <w:tc>
@@ -970,14 +893,12 @@
                 <w:rFonts w:cs="Courier New"/>
               </w:rPr>
             </w:pPr>
-            <w:proofErr w:type="spellStart"/>
             <w:r>
               <w:rPr>
                 <w:rFonts w:cs="Courier New"/>
               </w:rPr>
               <w:t>publicDBName</w:t>
             </w:r>
-            <w:proofErr w:type="spellEnd"/>
           </w:p>
         </w:tc>
         <w:tc>
@@ -1009,14 +930,12 @@
                 <w:rFonts w:cs="Courier New"/>
               </w:rPr>
             </w:pPr>
-            <w:proofErr w:type="spellStart"/>
             <w:r>
               <w:rPr>
                 <w:rFonts w:cs="Courier New"/>
               </w:rPr>
               <w:t>publicDBHost</w:t>
             </w:r>
-            <w:proofErr w:type="spellEnd"/>
           </w:p>
         </w:tc>
         <w:tc>
@@ -1048,14 +967,13 @@
                 <w:rFonts w:cs="Courier New"/>
               </w:rPr>
             </w:pPr>
-            <w:proofErr w:type="spellStart"/>
             <w:r>
               <w:rPr>
                 <w:rFonts w:cs="Courier New"/>
               </w:rPr>
+              <w:lastRenderedPageBreak/>
               <w:t>publicDBUserName</w:t>
             </w:r>
-            <w:proofErr w:type="spellEnd"/>
           </w:p>
         </w:tc>
         <w:tc>
@@ -1087,14 +1005,12 @@
                 <w:rFonts w:cs="Courier New"/>
               </w:rPr>
             </w:pPr>
-            <w:proofErr w:type="spellStart"/>
             <w:r>
               <w:rPr>
                 <w:rFonts w:cs="Courier New"/>
               </w:rPr>
               <w:t>publicDBPassword</w:t>
             </w:r>
-            <w:proofErr w:type="spellEnd"/>
           </w:p>
         </w:tc>
         <w:tc>
@@ -1126,14 +1042,12 @@
                 <w:rFonts w:cs="Courier New"/>
               </w:rPr>
             </w:pPr>
-            <w:proofErr w:type="spellStart"/>
             <w:r>
               <w:rPr>
                 <w:rFonts w:cs="Courier New"/>
               </w:rPr>
               <w:t>publicDBPort</w:t>
             </w:r>
-            <w:proofErr w:type="spellEnd"/>
           </w:p>
         </w:tc>
         <w:tc>
@@ -1165,15 +1079,12 @@
                 <w:rFonts w:cs="Courier New"/>
               </w:rPr>
             </w:pPr>
-            <w:proofErr w:type="spellStart"/>
             <w:r>
               <w:rPr>
                 <w:rFonts w:cs="Courier New"/>
               </w:rPr>
-              <w:lastRenderedPageBreak/>
               <w:t>publicSystemUserName</w:t>
             </w:r>
-            <w:proofErr w:type="spellEnd"/>
           </w:p>
         </w:tc>
         <w:tc>
@@ -1205,14 +1116,12 @@
                 <w:rFonts w:cs="Courier New"/>
               </w:rPr>
             </w:pPr>
-            <w:proofErr w:type="spellStart"/>
             <w:r>
               <w:rPr>
                 <w:rFonts w:cs="Courier New"/>
               </w:rPr>
               <w:t>publicSystemPassword</w:t>
             </w:r>
-            <w:proofErr w:type="spellEnd"/>
           </w:p>
         </w:tc>
         <w:tc>
@@ -1244,14 +1153,12 @@
                 <w:rFonts w:cs="Courier New"/>
               </w:rPr>
             </w:pPr>
-            <w:proofErr w:type="spellStart"/>
             <w:r>
               <w:rPr>
                 <w:rFonts w:cs="Courier New"/>
               </w:rPr>
               <w:t>publicDBTNSName</w:t>
             </w:r>
-            <w:proofErr w:type="spellEnd"/>
           </w:p>
         </w:tc>
         <w:tc>
@@ -1292,21 +1199,8 @@
         <w:t xml:space="preserve">Enter </w:t>
       </w:r>
       <w:r>
-        <w:t>additional masking information in mask.sql file located at CATISSUE_HOME/</w:t>
-      </w:r>
-      <w:proofErr w:type="spellStart"/>
-      <w:r>
-        <w:t>private_public_migrator</w:t>
-      </w:r>
-      <w:proofErr w:type="spellEnd"/>
-      <w:r>
-        <w:t>/</w:t>
-      </w:r>
-      <w:proofErr w:type="spellStart"/>
-      <w:r>
-        <w:t>sql</w:t>
-      </w:r>
-      <w:proofErr w:type="spellEnd"/>
+        <w:t>additional masking information in mask.sql file located at CATISSUE_HOME/private_public_migrator/sql</w:t>
+      </w:r>
       <w:r>
         <w:t xml:space="preserve"> folder</w:t>
       </w:r>
@@ -1326,39 +1220,7 @@
         <w:spacing w:after="0"/>
       </w:pPr>
       <w:r>
-        <w:t xml:space="preserve">update </w:t>
-      </w:r>
-      <w:proofErr w:type="spellStart"/>
-      <w:r>
-        <w:t>catissue_specimen_protocol</w:t>
-      </w:r>
-      <w:proofErr w:type="spellEnd"/>
-      <w:r>
-        <w:t xml:space="preserve"> sp set </w:t>
-      </w:r>
-      <w:proofErr w:type="spellStart"/>
-      <w:r>
-        <w:t>sp.title</w:t>
-      </w:r>
-      <w:proofErr w:type="spellEnd"/>
-      <w:r>
-        <w:t>=’</w:t>
-      </w:r>
-      <w:proofErr w:type="spellStart"/>
-      <w:r>
-        <w:t>cp_masked</w:t>
-      </w:r>
-      <w:proofErr w:type="spellEnd"/>
-      <w:r>
-        <w:t xml:space="preserve">’ where </w:t>
-      </w:r>
-      <w:proofErr w:type="spellStart"/>
-      <w:r>
-        <w:t>sp.title</w:t>
-      </w:r>
-      <w:proofErr w:type="spellEnd"/>
-      <w:r>
-        <w:t xml:space="preserve"> like '%ACS%';</w:t>
+        <w:t>update catissue_specimen_protocol sp set sp.title=’cp_masked’ where sp.title like '%ACS%';</w:t>
       </w:r>
     </w:p>
     <w:p>
@@ -1373,31 +1235,7 @@
         <w:spacing w:after="0"/>
       </w:pPr>
       <w:r>
-        <w:t xml:space="preserve">update </w:t>
-      </w:r>
-      <w:proofErr w:type="spellStart"/>
-      <w:r>
-        <w:t>catissue_specimen_coll_group</w:t>
-      </w:r>
-      <w:proofErr w:type="spellEnd"/>
-      <w:r>
-        <w:t xml:space="preserve"> </w:t>
-      </w:r>
-      <w:proofErr w:type="spellStart"/>
-      <w:r>
-        <w:t>scg</w:t>
-      </w:r>
-      <w:proofErr w:type="spellEnd"/>
-      <w:r>
-        <w:t xml:space="preserve"> set scg.name=’</w:t>
-      </w:r>
-      <w:proofErr w:type="spellStart"/>
-      <w:r>
-        <w:t>scg_masked</w:t>
-      </w:r>
-      <w:proofErr w:type="spellEnd"/>
-      <w:r>
-        <w:t>’ where scg.name like ‘%Adult Child Study_122_116%’;</w:t>
+        <w:t>update catissue_specimen_coll_group scg set scg.name=’scg_masked’ where scg.name like ‘%Adult Child Study_122_116%’;</w:t>
       </w:r>
     </w:p>
     <w:p>
@@ -1411,21 +1249,8 @@
         <w:pStyle w:val="ListParagraph"/>
         <w:spacing w:after="0"/>
       </w:pPr>
-      <w:proofErr w:type="gramStart"/>
-      <w:r>
-        <w:t>update</w:t>
-      </w:r>
-      <w:proofErr w:type="gramEnd"/>
-      <w:r>
-        <w:t xml:space="preserve"> CATISSUE_SPECIMEN sp set </w:t>
-      </w:r>
-      <w:proofErr w:type="spellStart"/>
-      <w:r>
-        <w:t>sp.COMMENTS</w:t>
-      </w:r>
-      <w:proofErr w:type="spellEnd"/>
-      <w:r>
-        <w:t>='Specimen masked';</w:t>
+      <w:r>
+        <w:t>update CATISSUE_SPECIMEN sp set sp.COMMENTS='Specimen masked';</w:t>
       </w:r>
     </w:p>
     <w:p>
@@ -1433,21 +1258,8 @@
         <w:pStyle w:val="ListParagraph"/>
         <w:spacing w:after="0"/>
       </w:pPr>
-      <w:proofErr w:type="gramStart"/>
-      <w:r>
-        <w:t>update</w:t>
-      </w:r>
-      <w:proofErr w:type="gramEnd"/>
-      <w:r>
-        <w:t xml:space="preserve"> CATISSUE_SPECIMEN_EVENT_PARAM sep set </w:t>
-      </w:r>
-      <w:proofErr w:type="spellStart"/>
-      <w:r>
-        <w:t>sep.COMMENTS</w:t>
-      </w:r>
-      <w:proofErr w:type="spellEnd"/>
-      <w:r>
-        <w:t>='</w:t>
+      <w:r>
+        <w:t>update CATISSUE_SPECIMEN_EVENT_PARAM sep set sep.COMMENTS='</w:t>
       </w:r>
       <w:r>
         <w:t>Specimen Event Masked</w:t>
@@ -1461,21 +1273,8 @@
         <w:pStyle w:val="ListParagraph"/>
         <w:spacing w:after="0"/>
       </w:pPr>
-      <w:proofErr w:type="gramStart"/>
-      <w:r>
-        <w:t>update</w:t>
-      </w:r>
-      <w:proofErr w:type="gramEnd"/>
-      <w:r>
-        <w:t xml:space="preserve"> CATISSUE_CONTAINER con set </w:t>
-      </w:r>
-      <w:proofErr w:type="spellStart"/>
-      <w:r>
-        <w:t>con.COMMENTS</w:t>
-      </w:r>
-      <w:proofErr w:type="spellEnd"/>
-      <w:r>
-        <w:t>='</w:t>
+      <w:r>
+        <w:t>update CATISSUE_CONTAINER con set con.COMMENTS='</w:t>
       </w:r>
       <w:r>
         <w:t>Container Masked</w:t>
@@ -1489,21 +1288,8 @@
         <w:pStyle w:val="ListParagraph"/>
         <w:spacing w:after="0"/>
       </w:pPr>
-      <w:proofErr w:type="gramStart"/>
-      <w:r>
-        <w:t>update</w:t>
-      </w:r>
-      <w:proofErr w:type="gramEnd"/>
-      <w:r>
-        <w:t xml:space="preserve"> CATISSUE_CONTAINER_TYPE cp set </w:t>
-      </w:r>
-      <w:proofErr w:type="spellStart"/>
-      <w:r>
-        <w:t>cp.COMMENTS</w:t>
-      </w:r>
-      <w:proofErr w:type="spellEnd"/>
-      <w:r>
-        <w:t>='</w:t>
+      <w:r>
+        <w:t>update CATISSUE_CONTAINER_TYPE cp set cp.COMMENTS='</w:t>
       </w:r>
       <w:r>
         <w:t>Container Type Masked</w:t>
@@ -1517,29 +1303,8 @@
         <w:pStyle w:val="ListParagraph"/>
         <w:spacing w:after="0"/>
       </w:pPr>
-      <w:proofErr w:type="gramStart"/>
-      <w:r>
-        <w:t>update</w:t>
-      </w:r>
-      <w:proofErr w:type="gramEnd"/>
-      <w:r>
-        <w:t xml:space="preserve"> CATISSUE_SPECIMEN_COLL_GROUP </w:t>
-      </w:r>
-      <w:proofErr w:type="spellStart"/>
-      <w:r>
-        <w:t>scg</w:t>
-      </w:r>
-      <w:proofErr w:type="spellEnd"/>
-      <w:r>
-        <w:t xml:space="preserve"> set </w:t>
-      </w:r>
-      <w:proofErr w:type="spellStart"/>
-      <w:r>
-        <w:t>scg.COMMENTS</w:t>
-      </w:r>
-      <w:proofErr w:type="spellEnd"/>
-      <w:r>
-        <w:t>='</w:t>
+      <w:r>
+        <w:t>update CATISSUE_SPECIMEN_COLL_GROUP scg set scg.COMMENTS='</w:t>
       </w:r>
       <w:r>
         <w:t>SCG Masked</w:t>
@@ -1553,21 +1318,8 @@
         <w:pStyle w:val="ListParagraph"/>
         <w:spacing w:after="0"/>
       </w:pPr>
-      <w:proofErr w:type="gramStart"/>
-      <w:r>
-        <w:t>update</w:t>
-      </w:r>
-      <w:proofErr w:type="gramEnd"/>
-      <w:r>
-        <w:t xml:space="preserve"> CATISSUE_BIOHAZARD bio set </w:t>
-      </w:r>
-      <w:proofErr w:type="spellStart"/>
-      <w:r>
-        <w:t>bio.COMMENTS</w:t>
-      </w:r>
-      <w:proofErr w:type="spellEnd"/>
-      <w:r>
-        <w:t>='</w:t>
+      <w:r>
+        <w:t>update CATISSUE_BIOHAZARD bio set bio.COMMENTS='</w:t>
       </w:r>
       <w:r>
         <w:t>Biohazard Masked</w:t>
@@ -1581,13 +1333,8 @@
         <w:pStyle w:val="ListParagraph"/>
         <w:spacing w:after="0"/>
       </w:pPr>
-      <w:proofErr w:type="gramStart"/>
-      <w:r>
-        <w:t>commit</w:t>
-      </w:r>
-      <w:proofErr w:type="gramEnd"/>
-      <w:r>
-        <w:t>;</w:t>
+      <w:r>
+        <w:t>commit;</w:t>
       </w:r>
     </w:p>
     <w:p>
@@ -1615,15 +1362,7 @@
         <w:spacing w:after="0"/>
       </w:pPr>
       <w:r>
-        <w:t>Open command prompt. Navigate to CATISSUE_HOME/</w:t>
-      </w:r>
-      <w:proofErr w:type="spellStart"/>
-      <w:r>
-        <w:t>private_public_migrator</w:t>
-      </w:r>
-      <w:proofErr w:type="spellEnd"/>
-      <w:r>
-        <w:t xml:space="preserve"> folder.</w:t>
+        <w:t>Open command prompt. Navigate to CATISSUE_HOME/private_public_migrator folder.</w:t>
       </w:r>
     </w:p>
     <w:p>
@@ -1636,15 +1375,7 @@
         <w:spacing w:after="0"/>
       </w:pPr>
       <w:r>
-        <w:t xml:space="preserve">Execute “ant –f privatePublic.xml </w:t>
-      </w:r>
-      <w:proofErr w:type="spellStart"/>
-      <w:r>
-        <w:t>generate_command_file</w:t>
-      </w:r>
-      <w:proofErr w:type="spellEnd"/>
-      <w:r>
-        <w:t>” target. (Refer Expected Output)</w:t>
+        <w:t>Execute “ant –f privatePublic.xml generate_command_file” target. (Refer Expected Output)</w:t>
       </w:r>
     </w:p>
     <w:p>
@@ -1700,31 +1431,13 @@
         <w:t>6</w:t>
       </w:r>
       <w:r>
-        <w:t xml:space="preserve">) </w:t>
-      </w:r>
-      <w:proofErr w:type="spellStart"/>
-      <w:proofErr w:type="gramStart"/>
-      <w:r>
-        <w:t>commands.properties</w:t>
-      </w:r>
-      <w:proofErr w:type="spellEnd"/>
-      <w:proofErr w:type="gramEnd"/>
-      <w:r>
-        <w:t xml:space="preserve"> file will be cr</w:t>
+        <w:t>) commands.properties file will be cr</w:t>
       </w:r>
       <w:r>
         <w:t>eate</w:t>
       </w:r>
       <w:r>
-        <w:t>d in _HOME/</w:t>
-      </w:r>
-      <w:proofErr w:type="spellStart"/>
-      <w:r>
-        <w:t>private_public_migrator</w:t>
-      </w:r>
-      <w:proofErr w:type="spellEnd"/>
-      <w:r>
-        <w:t xml:space="preserve"> folder. This should contain commands to create Priv</w:t>
+        <w:t>d in _HOME/private_public_migrator folder. This should contain commands to create Priv</w:t>
       </w:r>
       <w:r>
         <w:t>ate dump, drop staging database</w:t>
@@ -1788,101 +1501,25 @@
       <w:pPr>
         <w:spacing w:after="0"/>
       </w:pPr>
-      <w:proofErr w:type="spellStart"/>
-      <w:proofErr w:type="gramStart"/>
-      <w:r>
-        <w:t>createPrivateDump</w:t>
-      </w:r>
-      <w:proofErr w:type="spellEnd"/>
-      <w:r>
-        <w:t>=</w:t>
-      </w:r>
-      <w:proofErr w:type="spellStart"/>
-      <w:proofErr w:type="gramEnd"/>
-      <w:r>
-        <w:t>cmd</w:t>
-      </w:r>
-      <w:proofErr w:type="spellEnd"/>
-      <w:r>
-        <w:t xml:space="preserve"> /c </w:t>
-      </w:r>
-      <w:proofErr w:type="spellStart"/>
-      <w:r>
-        <w:t>mysqldump</w:t>
-      </w:r>
-      <w:proofErr w:type="spellEnd"/>
-      <w:r>
-        <w:t xml:space="preserve"> -u &lt;private DB username&gt; -p&lt;private DB password&gt; -h &lt;private DB hostname/IP&gt; -P &lt;Private DB Port&gt; &lt;private DB name&gt;&gt;&lt;private dump file name&gt;</w:t>
-      </w:r>
-    </w:p>
-    <w:p>
-      <w:pPr>
-        <w:spacing w:after="0"/>
-      </w:pPr>
-      <w:proofErr w:type="spellStart"/>
-      <w:proofErr w:type="gramStart"/>
-      <w:r>
-        <w:t>dropStagingDB</w:t>
-      </w:r>
-      <w:proofErr w:type="spellEnd"/>
-      <w:r>
-        <w:t>=</w:t>
-      </w:r>
-      <w:proofErr w:type="spellStart"/>
-      <w:proofErr w:type="gramEnd"/>
-      <w:r>
-        <w:t>cmd</w:t>
-      </w:r>
-      <w:proofErr w:type="spellEnd"/>
-      <w:r>
-        <w:t xml:space="preserve"> /c </w:t>
-      </w:r>
-      <w:proofErr w:type="spellStart"/>
-      <w:r>
-        <w:t>mysql</w:t>
-      </w:r>
-      <w:proofErr w:type="spellEnd"/>
-      <w:r>
-        <w:t xml:space="preserve"> -u &lt;staging DB username&gt; -p&lt;staging DB password&gt; -h &lt;Staging DB hostname/IP&gt; -P &lt;Staging DB port&gt; &lt;./</w:t>
-      </w:r>
-      <w:proofErr w:type="spellStart"/>
-      <w:r>
-        <w:t>sql</w:t>
-      </w:r>
-      <w:proofErr w:type="spellEnd"/>
-      <w:r>
-        <w:t>/drop_staging_db_mysql.sql</w:t>
-      </w:r>
-    </w:p>
-    <w:p>
-      <w:pPr>
-        <w:spacing w:after="0"/>
-      </w:pPr>
-      <w:proofErr w:type="spellStart"/>
-      <w:proofErr w:type="gramStart"/>
-      <w:r>
-        <w:t>createStagingDB</w:t>
-      </w:r>
-      <w:proofErr w:type="spellEnd"/>
-      <w:r>
-        <w:t>=</w:t>
-      </w:r>
-      <w:proofErr w:type="spellStart"/>
-      <w:proofErr w:type="gramEnd"/>
-      <w:r>
-        <w:t>cmd</w:t>
-      </w:r>
-      <w:proofErr w:type="spellEnd"/>
-      <w:r>
-        <w:t xml:space="preserve"> /c </w:t>
-      </w:r>
-      <w:proofErr w:type="spellStart"/>
-      <w:r>
-        <w:t>mysql</w:t>
-      </w:r>
-      <w:proofErr w:type="spellEnd"/>
-      <w:r>
-        <w:t xml:space="preserve"> -u </w:t>
+      <w:r>
+        <w:t>createPrivateDump=cmd /c mysqldump -u &lt;private DB username&gt; -p&lt;private DB password&gt; -h &lt;private DB hostname/IP&gt; -P &lt;Private DB Port&gt; &lt;private DB name&gt;&gt;&lt;private dump file name&gt;</w:t>
+      </w:r>
+    </w:p>
+    <w:p>
+      <w:pPr>
+        <w:spacing w:after="0"/>
+      </w:pPr>
+      <w:r>
+        <w:t>dropStagingDB=cmd /c mysql -u &lt;staging DB username&gt; -p&lt;staging DB password&gt; -h &lt;Staging DB hostname/IP&gt; -P &lt;Staging DB port&gt; &lt;./sql/drop_staging_db_mysql.sql</w:t>
+      </w:r>
+    </w:p>
+    <w:p>
+      <w:pPr>
+        <w:spacing w:after="0"/>
+      </w:pPr>
+      <w:r>
+        <w:lastRenderedPageBreak/>
+        <w:t xml:space="preserve">createStagingDB=cmd /c mysql -u </w:t>
       </w:r>
       <w:r>
         <w:t>&lt;staging DB username&gt;</w:t>
@@ -1950,31 +1587,8 @@
       <w:pPr>
         <w:spacing w:after="0"/>
       </w:pPr>
-      <w:proofErr w:type="spellStart"/>
-      <w:proofErr w:type="gramStart"/>
-      <w:r>
-        <w:t>createStagingDump</w:t>
-      </w:r>
-      <w:proofErr w:type="spellEnd"/>
-      <w:r>
-        <w:t>=</w:t>
-      </w:r>
-      <w:proofErr w:type="spellStart"/>
-      <w:proofErr w:type="gramEnd"/>
-      <w:r>
-        <w:t>cmd</w:t>
-      </w:r>
-      <w:proofErr w:type="spellEnd"/>
-      <w:r>
-        <w:t xml:space="preserve"> /c </w:t>
-      </w:r>
-      <w:proofErr w:type="spellStart"/>
-      <w:r>
-        <w:t>mysqldump</w:t>
-      </w:r>
-      <w:proofErr w:type="spellEnd"/>
-      <w:r>
-        <w:t xml:space="preserve"> -u </w:t>
+      <w:r>
+        <w:t xml:space="preserve">createStagingDump=cmd /c mysqldump -u </w:t>
       </w:r>
       <w:r>
         <w:t>&lt;staging DB user&gt;</w:t>
@@ -2020,31 +1634,8 @@
       <w:pPr>
         <w:spacing w:after="0"/>
       </w:pPr>
-      <w:proofErr w:type="spellStart"/>
-      <w:proofErr w:type="gramStart"/>
-      <w:r>
-        <w:t>dropPublicDB</w:t>
-      </w:r>
-      <w:proofErr w:type="spellEnd"/>
-      <w:r>
-        <w:t>=</w:t>
-      </w:r>
-      <w:proofErr w:type="spellStart"/>
-      <w:proofErr w:type="gramEnd"/>
-      <w:r>
-        <w:t>cmd</w:t>
-      </w:r>
-      <w:proofErr w:type="spellEnd"/>
-      <w:r>
-        <w:t xml:space="preserve"> /c </w:t>
-      </w:r>
-      <w:proofErr w:type="spellStart"/>
-      <w:r>
-        <w:t>mysql</w:t>
-      </w:r>
-      <w:proofErr w:type="spellEnd"/>
-      <w:r>
-        <w:t xml:space="preserve"> -u </w:t>
+      <w:r>
+        <w:t xml:space="preserve">dropPublicDB=cmd /c mysql -u </w:t>
       </w:r>
       <w:r>
         <w:t>&lt;public DB user&gt;</w:t>
@@ -2068,46 +1659,15 @@
         <w:t>&lt;public DB Port&gt;</w:t>
       </w:r>
       <w:r>
-        <w:t xml:space="preserve"> &lt;./</w:t>
-      </w:r>
-      <w:proofErr w:type="spellStart"/>
-      <w:r>
-        <w:t>sql</w:t>
-      </w:r>
-      <w:proofErr w:type="spellEnd"/>
-      <w:r>
-        <w:t>/drop_public_db_mysql.sql</w:t>
-      </w:r>
-    </w:p>
-    <w:p>
-      <w:pPr>
-        <w:spacing w:after="0"/>
-      </w:pPr>
-      <w:proofErr w:type="spellStart"/>
-      <w:proofErr w:type="gramStart"/>
-      <w:r>
-        <w:t>createPublicDB</w:t>
-      </w:r>
-      <w:proofErr w:type="spellEnd"/>
-      <w:r>
-        <w:t>=</w:t>
-      </w:r>
-      <w:proofErr w:type="spellStart"/>
-      <w:proofErr w:type="gramEnd"/>
-      <w:r>
-        <w:t>cmd</w:t>
-      </w:r>
-      <w:proofErr w:type="spellEnd"/>
-      <w:r>
-        <w:t xml:space="preserve"> /c </w:t>
-      </w:r>
-      <w:proofErr w:type="spellStart"/>
-      <w:r>
-        <w:t>mysql</w:t>
-      </w:r>
-      <w:proofErr w:type="spellEnd"/>
-      <w:r>
-        <w:t xml:space="preserve"> -u </w:t>
+        <w:t xml:space="preserve"> &lt;./sql/drop_public_db_mysql.sql</w:t>
+      </w:r>
+    </w:p>
+    <w:p>
+      <w:pPr>
+        <w:spacing w:after="0"/>
+      </w:pPr>
+      <w:r>
+        <w:t xml:space="preserve">createPublicDB=cmd /c mysql -u </w:t>
       </w:r>
       <w:r>
         <w:t>&lt;public DB username&gt;</w:t>
@@ -2228,35 +1788,11 @@
           <w:rFonts w:cs="Courier New"/>
         </w:rPr>
       </w:pPr>
-      <w:proofErr w:type="spellStart"/>
-      <w:proofErr w:type="gramStart"/>
-      <w:r>
-        <w:rPr>
-          <w:rFonts w:cs="Courier New"/>
-        </w:rPr>
-        <w:t>createPrivateDump</w:t>
-      </w:r>
-      <w:proofErr w:type="spellEnd"/>
-      <w:r>
-        <w:rPr>
-          <w:rFonts w:cs="Courier New"/>
-        </w:rPr>
-        <w:t>=</w:t>
-      </w:r>
-      <w:proofErr w:type="spellStart"/>
-      <w:proofErr w:type="gramEnd"/>
-      <w:r>
-        <w:rPr>
-          <w:rFonts w:cs="Courier New"/>
-        </w:rPr>
-        <w:t>expdp</w:t>
-      </w:r>
-      <w:proofErr w:type="spellEnd"/>
-      <w:r>
-        <w:rPr>
-          <w:rFonts w:cs="Courier New"/>
-        </w:rPr>
-        <w:t xml:space="preserve"> </w:t>
+      <w:r>
+        <w:rPr>
+          <w:rFonts w:cs="Courier New"/>
+        </w:rPr>
+        <w:t xml:space="preserve">createPrivateDump=expdp </w:t>
       </w:r>
       <w:r>
         <w:rPr>
@@ -2304,61 +1840,19 @@
         <w:rPr>
           <w:rFonts w:cs="Courier New"/>
         </w:rPr>
-        <w:t xml:space="preserve"> directory=</w:t>
-      </w:r>
-      <w:proofErr w:type="spellStart"/>
-      <w:r>
-        <w:rPr>
-          <w:rFonts w:cs="Courier New"/>
-        </w:rPr>
-        <w:t>data_pump_dir</w:t>
-      </w:r>
-      <w:proofErr w:type="spellEnd"/>
-      <w:r>
-        <w:rPr>
-          <w:rFonts w:cs="Courier New"/>
-        </w:rPr>
-        <w:t xml:space="preserve"> </w:t>
-      </w:r>
-      <w:proofErr w:type="spellStart"/>
-      <w:r>
-        <w:rPr>
-          <w:rFonts w:cs="Courier New"/>
-        </w:rPr>
-        <w:t>dumpf</w:t>
-      </w:r>
-      <w:r>
-        <w:rPr>
-          <w:rFonts w:cs="Courier New"/>
-        </w:rPr>
-        <w:t>ile</w:t>
-      </w:r>
-      <w:proofErr w:type="spellEnd"/>
-      <w:r>
-        <w:rPr>
-          <w:rFonts w:cs="Courier New"/>
-        </w:rPr>
-        <w:t>=&lt;private dump file name&gt;</w:t>
-      </w:r>
-      <w:r>
-        <w:rPr>
-          <w:rFonts w:cs="Courier New"/>
-        </w:rPr>
-        <w:t xml:space="preserve"> </w:t>
-      </w:r>
-      <w:proofErr w:type="spellStart"/>
-      <w:r>
-        <w:rPr>
-          <w:rFonts w:cs="Courier New"/>
-        </w:rPr>
-        <w:t>logfile</w:t>
-      </w:r>
-      <w:proofErr w:type="spellEnd"/>
-      <w:r>
-        <w:rPr>
-          <w:rFonts w:cs="Courier New"/>
-        </w:rPr>
-        <w:t>=catissueexp.log</w:t>
+        <w:t xml:space="preserve"> directory=data_pump_dir dumpf</w:t>
+      </w:r>
+      <w:r>
+        <w:rPr>
+          <w:rFonts w:cs="Courier New"/>
+        </w:rPr>
+        <w:t>ile=&lt;private dump file name&gt;</w:t>
+      </w:r>
+      <w:r>
+        <w:rPr>
+          <w:rFonts w:cs="Courier New"/>
+        </w:rPr>
+        <w:t xml:space="preserve"> logfile=catissueexp.log</w:t>
       </w:r>
     </w:p>
     <w:p>
@@ -2371,35 +1865,11 @@
           <w:rFonts w:cs="Courier New"/>
         </w:rPr>
       </w:pPr>
-      <w:proofErr w:type="spellStart"/>
-      <w:proofErr w:type="gramStart"/>
-      <w:r>
-        <w:rPr>
-          <w:rFonts w:cs="Courier New"/>
-        </w:rPr>
-        <w:t>dropStagingDB</w:t>
-      </w:r>
-      <w:proofErr w:type="spellEnd"/>
-      <w:r>
-        <w:rPr>
-          <w:rFonts w:cs="Courier New"/>
-        </w:rPr>
-        <w:t>=</w:t>
-      </w:r>
-      <w:proofErr w:type="spellStart"/>
-      <w:proofErr w:type="gramEnd"/>
-      <w:r>
-        <w:rPr>
-          <w:rFonts w:cs="Courier New"/>
-        </w:rPr>
-        <w:t>sqlplus</w:t>
-      </w:r>
-      <w:proofErr w:type="spellEnd"/>
-      <w:r>
-        <w:rPr>
-          <w:rFonts w:cs="Courier New"/>
-        </w:rPr>
-        <w:t xml:space="preserve"> </w:t>
+      <w:r>
+        <w:rPr>
+          <w:rFonts w:cs="Courier New"/>
+        </w:rPr>
+        <w:t xml:space="preserve">dropStagingDB=sqlplus </w:t>
       </w:r>
       <w:r>
         <w:rPr>
@@ -2435,21 +1905,7 @@
         <w:rPr>
           <w:rFonts w:cs="Courier New"/>
         </w:rPr>
-        <w:t xml:space="preserve">  @.//</w:t>
-      </w:r>
-      <w:proofErr w:type="spellStart"/>
-      <w:r>
-        <w:rPr>
-          <w:rFonts w:cs="Courier New"/>
-        </w:rPr>
-        <w:t>sql</w:t>
-      </w:r>
-      <w:proofErr w:type="spellEnd"/>
-      <w:r>
-        <w:rPr>
-          <w:rFonts w:cs="Courier New"/>
-        </w:rPr>
-        <w:t>//drop_staging_db_oracle.sql</w:t>
+        <w:t xml:space="preserve">  @.//sql//drop_staging_db_oracle.sql</w:t>
       </w:r>
     </w:p>
     <w:p>
@@ -2462,35 +1918,11 @@
           <w:rFonts w:cs="Courier New"/>
         </w:rPr>
       </w:pPr>
-      <w:proofErr w:type="spellStart"/>
-      <w:proofErr w:type="gramStart"/>
-      <w:r>
-        <w:rPr>
-          <w:rFonts w:cs="Courier New"/>
-        </w:rPr>
-        <w:t>createStagingDB</w:t>
-      </w:r>
-      <w:proofErr w:type="spellEnd"/>
-      <w:r>
-        <w:rPr>
-          <w:rFonts w:cs="Courier New"/>
-        </w:rPr>
-        <w:t>=</w:t>
-      </w:r>
-      <w:proofErr w:type="spellStart"/>
-      <w:proofErr w:type="gramEnd"/>
-      <w:r>
-        <w:rPr>
-          <w:rFonts w:cs="Courier New"/>
-        </w:rPr>
-        <w:t>impdp</w:t>
-      </w:r>
-      <w:proofErr w:type="spellEnd"/>
-      <w:r>
-        <w:rPr>
-          <w:rFonts w:cs="Courier New"/>
-        </w:rPr>
-        <w:t xml:space="preserve"> </w:t>
+      <w:r>
+        <w:rPr>
+          <w:rFonts w:cs="Courier New"/>
+        </w:rPr>
+        <w:t xml:space="preserve">createStagingDB=impdp </w:t>
       </w:r>
       <w:r>
         <w:rPr>
@@ -2520,21 +1952,7 @@
         <w:rPr>
           <w:rFonts w:cs="Courier New"/>
         </w:rPr>
-        <w:t xml:space="preserve">&lt;staging db name&gt; </w:t>
-      </w:r>
-      <w:proofErr w:type="spellStart"/>
-      <w:r>
-        <w:rPr>
-          <w:rFonts w:cs="Courier New"/>
-        </w:rPr>
-        <w:t>remap_schema</w:t>
-      </w:r>
-      <w:proofErr w:type="spellEnd"/>
-      <w:r>
-        <w:rPr>
-          <w:rFonts w:cs="Courier New"/>
-        </w:rPr>
-        <w:t>=&lt;private db username&gt;</w:t>
+        <w:t>&lt;staging db name&gt; remap_schema=&lt;private db username&gt;</w:t>
       </w:r>
       <w:r>
         <w:rPr>
@@ -2552,109 +1970,25 @@
         <w:rPr>
           <w:rFonts w:cs="Courier New"/>
         </w:rPr>
-        <w:t xml:space="preserve"> directory=</w:t>
-      </w:r>
-      <w:proofErr w:type="spellStart"/>
-      <w:r>
-        <w:rPr>
-          <w:rFonts w:cs="Courier New"/>
-        </w:rPr>
-        <w:t>data_pump_dir</w:t>
-      </w:r>
-      <w:proofErr w:type="spellEnd"/>
-      <w:r>
-        <w:rPr>
-          <w:rFonts w:cs="Courier New"/>
-        </w:rPr>
-        <w:t xml:space="preserve"> </w:t>
-      </w:r>
-      <w:proofErr w:type="spellStart"/>
-      <w:r>
-        <w:rPr>
-          <w:rFonts w:cs="Courier New"/>
-        </w:rPr>
-        <w:t>dumpf</w:t>
-      </w:r>
-      <w:r>
-        <w:rPr>
-          <w:rFonts w:cs="Courier New"/>
-        </w:rPr>
-        <w:t>ile</w:t>
-      </w:r>
-      <w:proofErr w:type="spellEnd"/>
-      <w:r>
-        <w:rPr>
-          <w:rFonts w:cs="Courier New"/>
-        </w:rPr>
-        <w:t>=&lt;private dump file&gt;</w:t>
-      </w:r>
-      <w:r>
-        <w:rPr>
-          <w:rFonts w:cs="Courier New"/>
-        </w:rPr>
-        <w:t xml:space="preserve"> </w:t>
-      </w:r>
-      <w:proofErr w:type="spellStart"/>
-      <w:r>
-        <w:rPr>
-          <w:rFonts w:cs="Courier New"/>
-        </w:rPr>
-        <w:t>logfile</w:t>
-      </w:r>
-      <w:proofErr w:type="spellEnd"/>
-      <w:r>
-        <w:rPr>
-          <w:rFonts w:cs="Courier New"/>
-        </w:rPr>
-        <w:t>=imp parallel=4 transform=</w:t>
-      </w:r>
-      <w:proofErr w:type="spellStart"/>
-      <w:r>
-        <w:rPr>
-          <w:rFonts w:cs="Courier New"/>
-        </w:rPr>
-        <w:t>oid:n</w:t>
-      </w:r>
-      <w:proofErr w:type="spellEnd"/>
-      <w:r>
-        <w:rPr>
-          <w:rFonts w:cs="Courier New"/>
-        </w:rPr>
-        <w:t xml:space="preserve">  </w:t>
-      </w:r>
-      <w:proofErr w:type="spellStart"/>
-      <w:r>
-        <w:rPr>
-          <w:rFonts w:cs="Courier New"/>
-        </w:rPr>
-        <w:t>remap_tablespace</w:t>
-      </w:r>
-      <w:proofErr w:type="spellEnd"/>
-      <w:r>
-        <w:rPr>
-          <w:rFonts w:cs="Courier New"/>
-        </w:rPr>
-        <w:t>=</w:t>
-      </w:r>
-      <w:r>
-        <w:rPr>
-          <w:rFonts w:cs="Courier New"/>
-        </w:rPr>
-        <w:t xml:space="preserve">&lt;private Db </w:t>
-      </w:r>
-      <w:proofErr w:type="spellStart"/>
-      <w:r>
-        <w:rPr>
-          <w:rFonts w:cs="Courier New"/>
-        </w:rPr>
-        <w:t>tablespace</w:t>
-      </w:r>
-      <w:proofErr w:type="spellEnd"/>
-      <w:r>
-        <w:rPr>
-          <w:rFonts w:cs="Courier New"/>
-        </w:rPr>
-        <w:t>&gt;</w:t>
+        <w:t xml:space="preserve"> directory=data_pump_dir dumpf</w:t>
+      </w:r>
+      <w:r>
+        <w:rPr>
+          <w:rFonts w:cs="Courier New"/>
+        </w:rPr>
+        <w:t>ile=&lt;private dump file&gt;</w:t>
+      </w:r>
+      <w:r>
+        <w:rPr>
+          <w:rFonts w:cs="Courier New"/>
+        </w:rPr>
+        <w:t xml:space="preserve"> logfile=imp parallel=4 transform=oid:n  remap_tablespace=</w:t>
+      </w:r>
+      <w:r>
+        <w:rPr>
+          <w:rFonts w:cs="Courier New"/>
+        </w:rPr>
+        <w:t>&lt;private Db tablespace&gt;</w:t>
       </w:r>
       <w:r>
         <w:rPr>
@@ -2701,27 +2035,11 @@
           <w:rFonts w:cs="Courier New"/>
         </w:rPr>
       </w:pPr>
-      <w:proofErr w:type="spellStart"/>
-      <w:proofErr w:type="gramStart"/>
-      <w:r>
-        <w:rPr>
-          <w:rFonts w:cs="Courier New"/>
-        </w:rPr>
-        <w:t>createStagingDump</w:t>
-      </w:r>
-      <w:proofErr w:type="spellEnd"/>
-      <w:r>
-        <w:rPr>
-          <w:rFonts w:cs="Courier New"/>
-        </w:rPr>
-        <w:t>=</w:t>
-      </w:r>
-      <w:proofErr w:type="gramEnd"/>
-      <w:r>
-        <w:rPr>
-          <w:rFonts w:cs="Courier New"/>
-        </w:rPr>
-        <w:t xml:space="preserve">exp </w:t>
+      <w:r>
+        <w:rPr>
+          <w:rFonts w:cs="Courier New"/>
+        </w:rPr>
+        <w:t xml:space="preserve">createStagingDump=exp </w:t>
       </w:r>
       <w:r>
         <w:rPr>
@@ -2788,35 +2106,11 @@
           <w:rFonts w:cs="Courier New"/>
         </w:rPr>
       </w:pPr>
-      <w:proofErr w:type="spellStart"/>
-      <w:proofErr w:type="gramStart"/>
-      <w:r>
-        <w:rPr>
-          <w:rFonts w:cs="Courier New"/>
-        </w:rPr>
-        <w:t>dropPublicDB</w:t>
-      </w:r>
-      <w:proofErr w:type="spellEnd"/>
-      <w:r>
-        <w:rPr>
-          <w:rFonts w:cs="Courier New"/>
-        </w:rPr>
-        <w:t>=</w:t>
-      </w:r>
-      <w:proofErr w:type="spellStart"/>
-      <w:proofErr w:type="gramEnd"/>
-      <w:r>
-        <w:rPr>
-          <w:rFonts w:cs="Courier New"/>
-        </w:rPr>
-        <w:t>sqlplus</w:t>
-      </w:r>
-      <w:proofErr w:type="spellEnd"/>
-      <w:r>
-        <w:rPr>
-          <w:rFonts w:cs="Courier New"/>
-        </w:rPr>
-        <w:t xml:space="preserve"> </w:t>
+      <w:r>
+        <w:rPr>
+          <w:rFonts w:cs="Courier New"/>
+        </w:rPr>
+        <w:t xml:space="preserve">dropPublicDB=sqlplus </w:t>
       </w:r>
       <w:r>
         <w:rPr>
@@ -2840,21 +2134,7 @@
         <w:rPr>
           <w:rFonts w:cs="Courier New"/>
         </w:rPr>
-        <w:t xml:space="preserve"> @.//</w:t>
-      </w:r>
-      <w:proofErr w:type="spellStart"/>
-      <w:r>
-        <w:rPr>
-          <w:rFonts w:cs="Courier New"/>
-        </w:rPr>
-        <w:t>sql</w:t>
-      </w:r>
-      <w:proofErr w:type="spellEnd"/>
-      <w:r>
-        <w:rPr>
-          <w:rFonts w:cs="Courier New"/>
-        </w:rPr>
-        <w:t>//drop_public_db_oracle.sql</w:t>
+        <w:t xml:space="preserve"> @.//sql//drop_public_db_oracle.sql</w:t>
       </w:r>
     </w:p>
     <w:p>
@@ -2867,27 +2147,11 @@
           <w:rFonts w:cs="Courier New"/>
         </w:rPr>
       </w:pPr>
-      <w:proofErr w:type="spellStart"/>
-      <w:proofErr w:type="gramStart"/>
-      <w:r>
-        <w:rPr>
-          <w:rFonts w:cs="Courier New"/>
-        </w:rPr>
-        <w:t>createPublicDB</w:t>
-      </w:r>
-      <w:proofErr w:type="spellEnd"/>
-      <w:r>
-        <w:rPr>
-          <w:rFonts w:cs="Courier New"/>
-        </w:rPr>
-        <w:t>=</w:t>
-      </w:r>
-      <w:proofErr w:type="gramEnd"/>
-      <w:r>
-        <w:rPr>
-          <w:rFonts w:cs="Courier New"/>
-        </w:rPr>
-        <w:t xml:space="preserve">imp </w:t>
+      <w:r>
+        <w:rPr>
+          <w:rFonts w:cs="Courier New"/>
+        </w:rPr>
+        <w:t xml:space="preserve">createPublicDB=imp </w:t>
       </w:r>
       <w:r>
         <w:rPr>
@@ -2923,21 +2187,7 @@
         <w:rPr>
           <w:rFonts w:cs="Courier New"/>
         </w:rPr>
-        <w:t xml:space="preserve"> </w:t>
-      </w:r>
-      <w:proofErr w:type="spellStart"/>
-      <w:r>
-        <w:rPr>
-          <w:rFonts w:cs="Courier New"/>
-        </w:rPr>
-        <w:t>fromuser</w:t>
-      </w:r>
-      <w:proofErr w:type="spellEnd"/>
-      <w:r>
-        <w:rPr>
-          <w:rFonts w:cs="Courier New"/>
-        </w:rPr>
-        <w:t>=s</w:t>
+        <w:t xml:space="preserve"> fromuser=s</w:t>
       </w:r>
       <w:r>
         <w:rPr>
@@ -2949,21 +2199,7 @@
         <w:rPr>
           <w:rFonts w:cs="Courier New"/>
         </w:rPr>
-        <w:t xml:space="preserve"> </w:t>
-      </w:r>
-      <w:proofErr w:type="spellStart"/>
-      <w:r>
-        <w:rPr>
-          <w:rFonts w:cs="Courier New"/>
-        </w:rPr>
-        <w:t>touser</w:t>
-      </w:r>
-      <w:proofErr w:type="spellEnd"/>
-      <w:r>
-        <w:rPr>
-          <w:rFonts w:cs="Courier New"/>
-        </w:rPr>
-        <w:t>=</w:t>
+        <w:t xml:space="preserve"> touser=</w:t>
       </w:r>
       <w:r>
         <w:rPr>
@@ -2994,31 +2230,7 @@
         <w:spacing w:after="0"/>
       </w:pPr>
       <w:r>
-        <w:t xml:space="preserve"> Two </w:t>
-      </w:r>
-      <w:proofErr w:type="spellStart"/>
-      <w:r>
-        <w:t>sql</w:t>
-      </w:r>
-      <w:proofErr w:type="spellEnd"/>
-      <w:r>
-        <w:t xml:space="preserve"> files will be created in _HOME/</w:t>
-      </w:r>
-      <w:proofErr w:type="spellStart"/>
-      <w:r>
-        <w:t>private_public_migrator</w:t>
-      </w:r>
-      <w:proofErr w:type="spellEnd"/>
-      <w:r>
-        <w:t>/</w:t>
-      </w:r>
-      <w:proofErr w:type="spellStart"/>
-      <w:r>
-        <w:t>sql</w:t>
-      </w:r>
-      <w:proofErr w:type="spellEnd"/>
-      <w:r>
-        <w:t xml:space="preserve"> folder for dropping staging and</w:t>
+        <w:t xml:space="preserve"> Two sql files will be created in _HOME/private_public_migrator/sql folder for dropping staging and</w:t>
       </w:r>
       <w:r>
         <w:t xml:space="preserve"> </w:t>
@@ -3531,6 +2743,7 @@
                 <w:rFonts w:ascii="Calibri" w:eastAsia="Times New Roman" w:hAnsi="Calibri" w:cs="Times New Roman"/>
                 <w:color w:val="000000"/>
               </w:rPr>
+              <w:lastRenderedPageBreak/>
               <w:t>CATISSUE_AUDIT_EVENT_QUERY_LOG</w:t>
             </w:r>
           </w:p>
@@ -4767,23 +3980,7 @@
                 <w:rFonts w:ascii="Calibri" w:eastAsia="Times New Roman" w:hAnsi="Calibri" w:cs="Times New Roman"/>
                 <w:color w:val="000000"/>
               </w:rPr>
-              <w:t xml:space="preserve">date will be updated to a random date whereas </w:t>
-            </w:r>
-            <w:proofErr w:type="spellStart"/>
-            <w:r>
-              <w:rPr>
-                <w:rFonts w:ascii="Calibri" w:eastAsia="Times New Roman" w:hAnsi="Calibri" w:cs="Times New Roman"/>
-                <w:color w:val="000000"/>
-              </w:rPr>
-              <w:t>commenst</w:t>
-            </w:r>
-            <w:proofErr w:type="spellEnd"/>
-            <w:r>
-              <w:rPr>
-                <w:rFonts w:ascii="Calibri" w:eastAsia="Times New Roman" w:hAnsi="Calibri" w:cs="Times New Roman"/>
-                <w:color w:val="000000"/>
-              </w:rPr>
-              <w:t xml:space="preserve"> will be set null</w:t>
+              <w:t>date will be updated to a random date whereas commenst will be set null</w:t>
             </w:r>
           </w:p>
         </w:tc>
@@ -5797,15 +4994,7 @@
         <w:t>; while dates</w:t>
       </w:r>
       <w:r>
-        <w:t xml:space="preserve"> such as </w:t>
-      </w:r>
-      <w:proofErr w:type="spellStart"/>
-      <w:r>
-        <w:t>created_on_date</w:t>
-      </w:r>
-      <w:proofErr w:type="spellEnd"/>
-      <w:r>
-        <w:t xml:space="preserve"> for specimen </w:t>
+        <w:t xml:space="preserve"> such as created_on_date for specimen </w:t>
       </w:r>
       <w:r>
         <w:t>will be updated to a random date</w:t>

</xml_diff>

<commit_message>
Updated Migration test case to include maskData target details.
SVN-Revision: 25653
</commit_message>
<xml_diff>
--- a/TestCases/Manual/4202_MIGRATOR_Migrate_private_db_to_public_db.docx
+++ b/TestCases/Manual/4202_MIGRATOR_Migrate_private_db_to_public_db.docx
@@ -95,7 +95,15 @@
         <w:spacing w:after="0"/>
       </w:pPr>
       <w:r>
-        <w:t>Expand Private Public Datastore Component</w:t>
+        <w:t xml:space="preserve">Expand Private Public </w:t>
+      </w:r>
+      <w:proofErr w:type="spellStart"/>
+      <w:r>
+        <w:t>Datastore</w:t>
+      </w:r>
+      <w:proofErr w:type="spellEnd"/>
+      <w:r>
+        <w:t xml:space="preserve"> Component</w:t>
       </w:r>
     </w:p>
     <w:p>
@@ -108,7 +116,15 @@
         <w:spacing w:after="0"/>
       </w:pPr>
       <w:r>
-        <w:t>Expand Migrator test area</w:t>
+        <w:t xml:space="preserve">Expand </w:t>
+      </w:r>
+      <w:proofErr w:type="spellStart"/>
+      <w:r>
+        <w:t>Migrator</w:t>
+      </w:r>
+      <w:proofErr w:type="spellEnd"/>
+      <w:r>
+        <w:t xml:space="preserve"> test area</w:t>
       </w:r>
     </w:p>
     <w:p>
@@ -121,8 +137,13 @@
         <w:spacing w:after="0"/>
       </w:pPr>
       <w:r>
-        <w:t>Select Test case ID 4202 with short title MIGRATOR_Migrate_private_db_to_public_db</w:t>
-      </w:r>
+        <w:t xml:space="preserve">Select Test case ID 4202 with short title </w:t>
+      </w:r>
+      <w:proofErr w:type="spellStart"/>
+      <w:r>
+        <w:t>MIGRATOR_Migrate_private_db_to_public_db</w:t>
+      </w:r>
+      <w:proofErr w:type="spellEnd"/>
     </w:p>
     <w:p>
       <w:pPr>
@@ -191,9 +212,19 @@
       <w:pPr>
         <w:spacing w:after="0"/>
       </w:pPr>
-      <w:r>
-        <w:t>MySQL: https://ncisvn.nci.nih.gov/svn/catissue_persistent/caTissue Database Dump/v2.0/MySQL</w:t>
-      </w:r>
+      <w:proofErr w:type="spellStart"/>
+      <w:r>
+        <w:t>MySQL</w:t>
+      </w:r>
+      <w:proofErr w:type="spellEnd"/>
+      <w:r>
+        <w:t>: https://ncisvn.nci.nih.gov/svn/catissue_persistent/caTissue Database Dump/v2.0/</w:t>
+      </w:r>
+      <w:proofErr w:type="spellStart"/>
+      <w:r>
+        <w:t>MySQL</w:t>
+      </w:r>
+      <w:proofErr w:type="spellEnd"/>
       <w:r>
         <w:t xml:space="preserve"> </w:t>
       </w:r>
@@ -230,7 +261,15 @@
         <w:spacing w:after="0"/>
       </w:pPr>
       <w:r>
-        <w:t>Navigate to CATISSUE_HOME/private_public_migrator folder.</w:t>
+        <w:t>Navigate to CATISSUE_HOME/</w:t>
+      </w:r>
+      <w:proofErr w:type="spellStart"/>
+      <w:r>
+        <w:t>private_public_migrator</w:t>
+      </w:r>
+      <w:proofErr w:type="spellEnd"/>
+      <w:r>
+        <w:t xml:space="preserve"> folder.</w:t>
       </w:r>
     </w:p>
     <w:p>
@@ -243,7 +282,15 @@
         <w:spacing w:after="0"/>
       </w:pPr>
       <w:r>
-        <w:t>Open file privatePublic.properties in edit mode.</w:t>
+        <w:t xml:space="preserve">Open file </w:t>
+      </w:r>
+      <w:proofErr w:type="spellStart"/>
+      <w:r>
+        <w:t>privatePublic.properties</w:t>
+      </w:r>
+      <w:proofErr w:type="spellEnd"/>
+      <w:r>
+        <w:t xml:space="preserve"> in edit mode.</w:t>
       </w:r>
     </w:p>
     <w:p>
@@ -329,12 +376,14 @@
                 <w:rFonts w:cs="Courier New"/>
               </w:rPr>
             </w:pPr>
+            <w:proofErr w:type="spellStart"/>
             <w:r>
               <w:rPr>
                 <w:rFonts w:cs="Courier New"/>
               </w:rPr>
               <w:t>databaseType</w:t>
             </w:r>
+            <w:proofErr w:type="spellEnd"/>
           </w:p>
         </w:tc>
         <w:tc>
@@ -347,7 +396,15 @@
               <w:ind w:left="0"/>
             </w:pPr>
             <w:r>
-              <w:t>Database used (oracle or mysql)</w:t>
+              <w:t xml:space="preserve">Database used (oracle or </w:t>
+            </w:r>
+            <w:proofErr w:type="spellStart"/>
+            <w:r>
+              <w:t>mysql</w:t>
+            </w:r>
+            <w:proofErr w:type="spellEnd"/>
+            <w:r>
+              <w:t>)</w:t>
             </w:r>
           </w:p>
         </w:tc>
@@ -366,12 +423,14 @@
                 <w:rFonts w:cs="Courier New"/>
               </w:rPr>
             </w:pPr>
+            <w:proofErr w:type="spellStart"/>
             <w:r>
               <w:rPr>
                 <w:rFonts w:cs="Courier New"/>
               </w:rPr>
               <w:t>privateDBName</w:t>
             </w:r>
+            <w:proofErr w:type="spellEnd"/>
           </w:p>
         </w:tc>
         <w:tc>
@@ -403,12 +462,14 @@
                 <w:rFonts w:cs="Courier New"/>
               </w:rPr>
             </w:pPr>
+            <w:proofErr w:type="spellStart"/>
             <w:r>
               <w:rPr>
                 <w:rFonts w:cs="Courier New"/>
               </w:rPr>
               <w:t>privateDBHost</w:t>
             </w:r>
+            <w:proofErr w:type="spellEnd"/>
           </w:p>
         </w:tc>
         <w:tc>
@@ -440,12 +501,14 @@
                 <w:rFonts w:cs="Courier New"/>
               </w:rPr>
             </w:pPr>
+            <w:proofErr w:type="spellStart"/>
             <w:r>
               <w:rPr>
                 <w:rFonts w:cs="Courier New"/>
               </w:rPr>
               <w:t>privateDBUserName</w:t>
             </w:r>
+            <w:proofErr w:type="spellEnd"/>
           </w:p>
         </w:tc>
         <w:tc>
@@ -480,12 +543,14 @@
                 <w:rFonts w:cs="Courier New"/>
               </w:rPr>
             </w:pPr>
+            <w:proofErr w:type="spellStart"/>
             <w:r>
               <w:rPr>
                 <w:rFonts w:cs="Courier New"/>
               </w:rPr>
               <w:t>privateDBPassword</w:t>
             </w:r>
+            <w:proofErr w:type="spellEnd"/>
           </w:p>
         </w:tc>
         <w:tc>
@@ -517,6 +582,7 @@
                 <w:rFonts w:cs="Courier New"/>
               </w:rPr>
             </w:pPr>
+            <w:proofErr w:type="spellStart"/>
             <w:r>
               <w:rPr>
                 <w:rFonts w:cs="Courier New"/>
@@ -529,6 +595,7 @@
               </w:rPr>
               <w:t>rivateDBPort</w:t>
             </w:r>
+            <w:proofErr w:type="spellEnd"/>
           </w:p>
         </w:tc>
         <w:tc>
@@ -560,12 +627,14 @@
                 <w:rFonts w:cs="Courier New"/>
               </w:rPr>
             </w:pPr>
+            <w:proofErr w:type="spellStart"/>
             <w:r>
               <w:rPr>
                 <w:rFonts w:cs="Courier New"/>
               </w:rPr>
               <w:t>privateDBTablespace</w:t>
             </w:r>
+            <w:proofErr w:type="spellEnd"/>
           </w:p>
         </w:tc>
         <w:tc>
@@ -578,7 +647,15 @@
               <w:ind w:left="0"/>
             </w:pPr>
             <w:r>
-              <w:t>Database tablespace used for private instance. This is required for Oracle only.</w:t>
+              <w:t xml:space="preserve">Database </w:t>
+            </w:r>
+            <w:proofErr w:type="spellStart"/>
+            <w:r>
+              <w:t>tablespace</w:t>
+            </w:r>
+            <w:proofErr w:type="spellEnd"/>
+            <w:r>
+              <w:t xml:space="preserve"> used for private instance. This is required for Oracle only.</w:t>
             </w:r>
           </w:p>
         </w:tc>
@@ -597,12 +674,14 @@
                 <w:rFonts w:cs="Courier New"/>
               </w:rPr>
             </w:pPr>
+            <w:proofErr w:type="spellStart"/>
             <w:r>
               <w:rPr>
                 <w:rFonts w:cs="Courier New"/>
               </w:rPr>
               <w:t>privateDBIndexTablespace</w:t>
             </w:r>
+            <w:proofErr w:type="spellEnd"/>
           </w:p>
         </w:tc>
         <w:tc>
@@ -615,7 +694,15 @@
               <w:ind w:left="0"/>
             </w:pPr>
             <w:r>
-              <w:t>Database index tablespace of private instance. This is required for oracle only.</w:t>
+              <w:t xml:space="preserve">Database index </w:t>
+            </w:r>
+            <w:proofErr w:type="spellStart"/>
+            <w:r>
+              <w:t>tablespace</w:t>
+            </w:r>
+            <w:proofErr w:type="spellEnd"/>
+            <w:r>
+              <w:t xml:space="preserve"> of private instance. This is required for oracle only.</w:t>
             </w:r>
           </w:p>
         </w:tc>
@@ -634,12 +721,14 @@
                 <w:rFonts w:cs="Courier New"/>
               </w:rPr>
             </w:pPr>
+            <w:proofErr w:type="spellStart"/>
             <w:r>
               <w:rPr>
                 <w:rFonts w:cs="Courier New"/>
               </w:rPr>
               <w:t>stagingDBName</w:t>
             </w:r>
+            <w:proofErr w:type="spellEnd"/>
           </w:p>
         </w:tc>
         <w:tc>
@@ -671,12 +760,14 @@
                 <w:rFonts w:cs="Courier New"/>
               </w:rPr>
             </w:pPr>
+            <w:proofErr w:type="spellStart"/>
             <w:r>
               <w:rPr>
                 <w:rFonts w:cs="Courier New"/>
               </w:rPr>
               <w:t>stagingDBUserName</w:t>
             </w:r>
+            <w:proofErr w:type="spellEnd"/>
           </w:p>
         </w:tc>
         <w:tc>
@@ -708,12 +799,14 @@
                 <w:rFonts w:cs="Courier New"/>
               </w:rPr>
             </w:pPr>
+            <w:proofErr w:type="spellStart"/>
             <w:r>
               <w:rPr>
                 <w:rFonts w:cs="Courier New"/>
               </w:rPr>
               <w:t>stagingDBPassword</w:t>
             </w:r>
+            <w:proofErr w:type="spellEnd"/>
           </w:p>
         </w:tc>
         <w:tc>
@@ -745,12 +838,14 @@
                 <w:rFonts w:cs="Courier New"/>
               </w:rPr>
             </w:pPr>
+            <w:proofErr w:type="spellStart"/>
             <w:r>
               <w:rPr>
                 <w:rFonts w:cs="Courier New"/>
               </w:rPr>
               <w:t>stagingDBHost</w:t>
             </w:r>
+            <w:proofErr w:type="spellEnd"/>
           </w:p>
         </w:tc>
         <w:tc>
@@ -782,12 +877,14 @@
                 <w:rFonts w:cs="Courier New"/>
               </w:rPr>
             </w:pPr>
+            <w:proofErr w:type="spellStart"/>
             <w:r>
               <w:rPr>
                 <w:rFonts w:cs="Courier New"/>
               </w:rPr>
               <w:t>stagingDBPort</w:t>
             </w:r>
+            <w:proofErr w:type="spellEnd"/>
           </w:p>
         </w:tc>
         <w:tc>
@@ -819,12 +916,14 @@
                 <w:rFonts w:cs="Courier New"/>
               </w:rPr>
             </w:pPr>
+            <w:proofErr w:type="spellStart"/>
             <w:r>
               <w:rPr>
                 <w:rFonts w:cs="Courier New"/>
               </w:rPr>
               <w:t>stagingSystemUserName</w:t>
             </w:r>
+            <w:proofErr w:type="spellEnd"/>
           </w:p>
         </w:tc>
         <w:tc>
@@ -856,12 +955,14 @@
                 <w:rFonts w:cs="Courier New"/>
               </w:rPr>
             </w:pPr>
+            <w:proofErr w:type="spellStart"/>
             <w:r>
               <w:rPr>
                 <w:rFonts w:cs="Courier New"/>
               </w:rPr>
               <w:t>stagingSystemPassword</w:t>
             </w:r>
+            <w:proofErr w:type="spellEnd"/>
           </w:p>
         </w:tc>
         <w:tc>
@@ -893,12 +994,14 @@
                 <w:rFonts w:cs="Courier New"/>
               </w:rPr>
             </w:pPr>
+            <w:proofErr w:type="spellStart"/>
             <w:r>
               <w:rPr>
                 <w:rFonts w:cs="Courier New"/>
               </w:rPr>
               <w:t>publicDBName</w:t>
             </w:r>
+            <w:proofErr w:type="spellEnd"/>
           </w:p>
         </w:tc>
         <w:tc>
@@ -930,12 +1033,14 @@
                 <w:rFonts w:cs="Courier New"/>
               </w:rPr>
             </w:pPr>
+            <w:proofErr w:type="spellStart"/>
             <w:r>
               <w:rPr>
                 <w:rFonts w:cs="Courier New"/>
               </w:rPr>
               <w:t>publicDBHost</w:t>
             </w:r>
+            <w:proofErr w:type="spellEnd"/>
           </w:p>
         </w:tc>
         <w:tc>
@@ -967,13 +1072,14 @@
                 <w:rFonts w:cs="Courier New"/>
               </w:rPr>
             </w:pPr>
+            <w:proofErr w:type="spellStart"/>
             <w:r>
               <w:rPr>
                 <w:rFonts w:cs="Courier New"/>
               </w:rPr>
-              <w:lastRenderedPageBreak/>
               <w:t>publicDBUserName</w:t>
             </w:r>
+            <w:proofErr w:type="spellEnd"/>
           </w:p>
         </w:tc>
         <w:tc>
@@ -1005,12 +1111,14 @@
                 <w:rFonts w:cs="Courier New"/>
               </w:rPr>
             </w:pPr>
+            <w:proofErr w:type="spellStart"/>
             <w:r>
               <w:rPr>
                 <w:rFonts w:cs="Courier New"/>
               </w:rPr>
               <w:t>publicDBPassword</w:t>
             </w:r>
+            <w:proofErr w:type="spellEnd"/>
           </w:p>
         </w:tc>
         <w:tc>
@@ -1042,12 +1150,14 @@
                 <w:rFonts w:cs="Courier New"/>
               </w:rPr>
             </w:pPr>
+            <w:proofErr w:type="spellStart"/>
             <w:r>
               <w:rPr>
                 <w:rFonts w:cs="Courier New"/>
               </w:rPr>
               <w:t>publicDBPort</w:t>
             </w:r>
+            <w:proofErr w:type="spellEnd"/>
           </w:p>
         </w:tc>
         <w:tc>
@@ -1079,12 +1189,14 @@
                 <w:rFonts w:cs="Courier New"/>
               </w:rPr>
             </w:pPr>
+            <w:proofErr w:type="spellStart"/>
             <w:r>
               <w:rPr>
                 <w:rFonts w:cs="Courier New"/>
               </w:rPr>
               <w:t>publicSystemUserName</w:t>
             </w:r>
+            <w:proofErr w:type="spellEnd"/>
           </w:p>
         </w:tc>
         <w:tc>
@@ -1116,12 +1228,15 @@
                 <w:rFonts w:cs="Courier New"/>
               </w:rPr>
             </w:pPr>
+            <w:proofErr w:type="spellStart"/>
             <w:r>
               <w:rPr>
                 <w:rFonts w:cs="Courier New"/>
               </w:rPr>
+              <w:lastRenderedPageBreak/>
               <w:t>publicSystemPassword</w:t>
             </w:r>
+            <w:proofErr w:type="spellEnd"/>
           </w:p>
         </w:tc>
         <w:tc>
@@ -1153,12 +1268,14 @@
                 <w:rFonts w:cs="Courier New"/>
               </w:rPr>
             </w:pPr>
+            <w:proofErr w:type="spellStart"/>
             <w:r>
               <w:rPr>
                 <w:rFonts w:cs="Courier New"/>
               </w:rPr>
               <w:t>publicDBTNSName</w:t>
             </w:r>
+            <w:proofErr w:type="spellEnd"/>
           </w:p>
         </w:tc>
         <w:tc>
@@ -1199,8 +1316,21 @@
         <w:t xml:space="preserve">Enter </w:t>
       </w:r>
       <w:r>
-        <w:t>additional masking information in mask.sql file located at CATISSUE_HOME/private_public_migrator/sql</w:t>
-      </w:r>
+        <w:t>additional masking information in mask.sql file located at CATISSUE_HOME/</w:t>
+      </w:r>
+      <w:proofErr w:type="spellStart"/>
+      <w:r>
+        <w:t>private_public_migrator</w:t>
+      </w:r>
+      <w:proofErr w:type="spellEnd"/>
+      <w:r>
+        <w:t>/</w:t>
+      </w:r>
+      <w:proofErr w:type="spellStart"/>
+      <w:r>
+        <w:t>sql</w:t>
+      </w:r>
+      <w:proofErr w:type="spellEnd"/>
       <w:r>
         <w:t xml:space="preserve"> folder</w:t>
       </w:r>
@@ -1220,7 +1350,39 @@
         <w:spacing w:after="0"/>
       </w:pPr>
       <w:r>
-        <w:t>update catissue_specimen_protocol sp set sp.title=’cp_masked’ where sp.title like '%ACS%';</w:t>
+        <w:t xml:space="preserve">update </w:t>
+      </w:r>
+      <w:proofErr w:type="spellStart"/>
+      <w:r>
+        <w:t>catissue_specimen_protocol</w:t>
+      </w:r>
+      <w:proofErr w:type="spellEnd"/>
+      <w:r>
+        <w:t xml:space="preserve"> sp set </w:t>
+      </w:r>
+      <w:proofErr w:type="spellStart"/>
+      <w:r>
+        <w:t>sp.title</w:t>
+      </w:r>
+      <w:proofErr w:type="spellEnd"/>
+      <w:r>
+        <w:t>=’</w:t>
+      </w:r>
+      <w:proofErr w:type="spellStart"/>
+      <w:r>
+        <w:t>cp_masked</w:t>
+      </w:r>
+      <w:proofErr w:type="spellEnd"/>
+      <w:r>
+        <w:t xml:space="preserve">’ where </w:t>
+      </w:r>
+      <w:proofErr w:type="spellStart"/>
+      <w:r>
+        <w:t>sp.title</w:t>
+      </w:r>
+      <w:proofErr w:type="spellEnd"/>
+      <w:r>
+        <w:t xml:space="preserve"> like '%ACS%';</w:t>
       </w:r>
     </w:p>
     <w:p>
@@ -1235,7 +1397,31 @@
         <w:spacing w:after="0"/>
       </w:pPr>
       <w:r>
-        <w:t>update catissue_specimen_coll_group scg set scg.name=’scg_masked’ where scg.name like ‘%Adult Child Study_122_116%’;</w:t>
+        <w:t xml:space="preserve">update </w:t>
+      </w:r>
+      <w:proofErr w:type="spellStart"/>
+      <w:r>
+        <w:t>catissue_specimen_coll_group</w:t>
+      </w:r>
+      <w:proofErr w:type="spellEnd"/>
+      <w:r>
+        <w:t xml:space="preserve"> </w:t>
+      </w:r>
+      <w:proofErr w:type="spellStart"/>
+      <w:r>
+        <w:t>scg</w:t>
+      </w:r>
+      <w:proofErr w:type="spellEnd"/>
+      <w:r>
+        <w:t xml:space="preserve"> set scg.name=’</w:t>
+      </w:r>
+      <w:proofErr w:type="spellStart"/>
+      <w:r>
+        <w:t>scg_masked</w:t>
+      </w:r>
+      <w:proofErr w:type="spellEnd"/>
+      <w:r>
+        <w:t>’ where scg.name like ‘%Adult Child Study_122_116%’;</w:t>
       </w:r>
     </w:p>
     <w:p>
@@ -1249,8 +1435,21 @@
         <w:pStyle w:val="ListParagraph"/>
         <w:spacing w:after="0"/>
       </w:pPr>
-      <w:r>
-        <w:t>update CATISSUE_SPECIMEN sp set sp.COMMENTS='Specimen masked';</w:t>
+      <w:proofErr w:type="gramStart"/>
+      <w:r>
+        <w:t>update</w:t>
+      </w:r>
+      <w:proofErr w:type="gramEnd"/>
+      <w:r>
+        <w:t xml:space="preserve"> CATISSUE_SPECIMEN sp set </w:t>
+      </w:r>
+      <w:proofErr w:type="spellStart"/>
+      <w:r>
+        <w:t>sp.COMMENTS</w:t>
+      </w:r>
+      <w:proofErr w:type="spellEnd"/>
+      <w:r>
+        <w:t>='Specimen masked';</w:t>
       </w:r>
     </w:p>
     <w:p>
@@ -1258,8 +1457,21 @@
         <w:pStyle w:val="ListParagraph"/>
         <w:spacing w:after="0"/>
       </w:pPr>
-      <w:r>
-        <w:t>update CATISSUE_SPECIMEN_EVENT_PARAM sep set sep.COMMENTS='</w:t>
+      <w:proofErr w:type="gramStart"/>
+      <w:r>
+        <w:t>update</w:t>
+      </w:r>
+      <w:proofErr w:type="gramEnd"/>
+      <w:r>
+        <w:t xml:space="preserve"> CATISSUE_SPECIMEN_EVENT_PARAM sep set </w:t>
+      </w:r>
+      <w:proofErr w:type="spellStart"/>
+      <w:r>
+        <w:t>sep.COMMENTS</w:t>
+      </w:r>
+      <w:proofErr w:type="spellEnd"/>
+      <w:r>
+        <w:t>='</w:t>
       </w:r>
       <w:r>
         <w:t>Specimen Event Masked</w:t>
@@ -1273,8 +1485,21 @@
         <w:pStyle w:val="ListParagraph"/>
         <w:spacing w:after="0"/>
       </w:pPr>
-      <w:r>
-        <w:t>update CATISSUE_CONTAINER con set con.COMMENTS='</w:t>
+      <w:proofErr w:type="gramStart"/>
+      <w:r>
+        <w:t>update</w:t>
+      </w:r>
+      <w:proofErr w:type="gramEnd"/>
+      <w:r>
+        <w:t xml:space="preserve"> CATISSUE_CONTAINER con set </w:t>
+      </w:r>
+      <w:proofErr w:type="spellStart"/>
+      <w:r>
+        <w:t>con.COMMENTS</w:t>
+      </w:r>
+      <w:proofErr w:type="spellEnd"/>
+      <w:r>
+        <w:t>='</w:t>
       </w:r>
       <w:r>
         <w:t>Container Masked</w:t>
@@ -1288,8 +1513,21 @@
         <w:pStyle w:val="ListParagraph"/>
         <w:spacing w:after="0"/>
       </w:pPr>
-      <w:r>
-        <w:t>update CATISSUE_CONTAINER_TYPE cp set cp.COMMENTS='</w:t>
+      <w:proofErr w:type="gramStart"/>
+      <w:r>
+        <w:t>update</w:t>
+      </w:r>
+      <w:proofErr w:type="gramEnd"/>
+      <w:r>
+        <w:t xml:space="preserve"> CATISSUE_CONTAINER_TYPE cp set </w:t>
+      </w:r>
+      <w:proofErr w:type="spellStart"/>
+      <w:r>
+        <w:t>cp.COMMENTS</w:t>
+      </w:r>
+      <w:proofErr w:type="spellEnd"/>
+      <w:r>
+        <w:t>='</w:t>
       </w:r>
       <w:r>
         <w:t>Container Type Masked</w:t>
@@ -1303,8 +1541,29 @@
         <w:pStyle w:val="ListParagraph"/>
         <w:spacing w:after="0"/>
       </w:pPr>
-      <w:r>
-        <w:t>update CATISSUE_SPECIMEN_COLL_GROUP scg set scg.COMMENTS='</w:t>
+      <w:proofErr w:type="gramStart"/>
+      <w:r>
+        <w:t>update</w:t>
+      </w:r>
+      <w:proofErr w:type="gramEnd"/>
+      <w:r>
+        <w:t xml:space="preserve"> CATISSUE_SPECIMEN_COLL_GROUP </w:t>
+      </w:r>
+      <w:proofErr w:type="spellStart"/>
+      <w:r>
+        <w:t>scg</w:t>
+      </w:r>
+      <w:proofErr w:type="spellEnd"/>
+      <w:r>
+        <w:t xml:space="preserve"> set </w:t>
+      </w:r>
+      <w:proofErr w:type="spellStart"/>
+      <w:r>
+        <w:t>scg.COMMENTS</w:t>
+      </w:r>
+      <w:proofErr w:type="spellEnd"/>
+      <w:r>
+        <w:t>='</w:t>
       </w:r>
       <w:r>
         <w:t>SCG Masked</w:t>
@@ -1318,8 +1577,21 @@
         <w:pStyle w:val="ListParagraph"/>
         <w:spacing w:after="0"/>
       </w:pPr>
-      <w:r>
-        <w:t>update CATISSUE_BIOHAZARD bio set bio.COMMENTS='</w:t>
+      <w:proofErr w:type="gramStart"/>
+      <w:r>
+        <w:t>update</w:t>
+      </w:r>
+      <w:proofErr w:type="gramEnd"/>
+      <w:r>
+        <w:t xml:space="preserve"> CATISSUE_BIOHAZARD bio set </w:t>
+      </w:r>
+      <w:proofErr w:type="spellStart"/>
+      <w:r>
+        <w:t>bio.COMMENTS</w:t>
+      </w:r>
+      <w:proofErr w:type="spellEnd"/>
+      <w:r>
+        <w:t>='</w:t>
       </w:r>
       <w:r>
         <w:t>Biohazard Masked</w:t>
@@ -1333,8 +1605,13 @@
         <w:pStyle w:val="ListParagraph"/>
         <w:spacing w:after="0"/>
       </w:pPr>
-      <w:r>
-        <w:t>commit;</w:t>
+      <w:proofErr w:type="gramStart"/>
+      <w:r>
+        <w:t>commit</w:t>
+      </w:r>
+      <w:proofErr w:type="gramEnd"/>
+      <w:r>
+        <w:t>;</w:t>
       </w:r>
     </w:p>
     <w:p>
@@ -1362,7 +1639,15 @@
         <w:spacing w:after="0"/>
       </w:pPr>
       <w:r>
-        <w:t>Open command prompt. Navigate to CATISSUE_HOME/private_public_migrator folder.</w:t>
+        <w:t>Open command prompt. Navigate to CATISSUE_HOME/</w:t>
+      </w:r>
+      <w:proofErr w:type="spellStart"/>
+      <w:r>
+        <w:t>private_public_migrator</w:t>
+      </w:r>
+      <w:proofErr w:type="spellEnd"/>
+      <w:r>
+        <w:t xml:space="preserve"> folder.</w:t>
       </w:r>
     </w:p>
     <w:p>
@@ -1375,7 +1660,15 @@
         <w:spacing w:after="0"/>
       </w:pPr>
       <w:r>
-        <w:t>Execute “ant –f privatePublic.xml generate_command_file” target. (Refer Expected Output)</w:t>
+        <w:t xml:space="preserve">Execute “ant –f privatePublic.xml </w:t>
+      </w:r>
+      <w:proofErr w:type="spellStart"/>
+      <w:r>
+        <w:t>generate_command_file</w:t>
+      </w:r>
+      <w:proofErr w:type="spellEnd"/>
+      <w:r>
+        <w:t>” target. (Refer Expected Output)</w:t>
       </w:r>
     </w:p>
     <w:p>
@@ -1431,13 +1724,37 @@
         <w:t>6</w:t>
       </w:r>
       <w:r>
-        <w:t>) commands.properties file will be cr</w:t>
+        <w:t xml:space="preserve">) </w:t>
+      </w:r>
+      <w:proofErr w:type="spellStart"/>
+      <w:proofErr w:type="gramStart"/>
+      <w:r>
+        <w:t>commands.properties</w:t>
+      </w:r>
+      <w:proofErr w:type="spellEnd"/>
+      <w:proofErr w:type="gramEnd"/>
+      <w:r>
+        <w:t xml:space="preserve"> file will be cr</w:t>
       </w:r>
       <w:r>
         <w:t>eate</w:t>
       </w:r>
       <w:r>
-        <w:t>d in _HOME/private_public_migrator folder. This should contain commands to create Priv</w:t>
+        <w:t xml:space="preserve">d in </w:t>
+      </w:r>
+      <w:r>
+        <w:t>CATISSUE</w:t>
+      </w:r>
+      <w:r>
+        <w:t>_HOME/</w:t>
+      </w:r>
+      <w:proofErr w:type="spellStart"/>
+      <w:r>
+        <w:t>private_public_migrator</w:t>
+      </w:r>
+      <w:proofErr w:type="spellEnd"/>
+      <w:r>
+        <w:t xml:space="preserve"> folder. This should contain commands to create Priv</w:t>
       </w:r>
       <w:r>
         <w:t>ate dump, drop staging database</w:t>
@@ -1501,173 +1818,327 @@
       <w:pPr>
         <w:spacing w:after="0"/>
       </w:pPr>
-      <w:r>
-        <w:t>createPrivateDump=cmd /c mysqldump -u &lt;private DB username&gt; -p&lt;private DB password&gt; -h &lt;private DB hostname/IP&gt; -P &lt;Private DB Port&gt; &lt;private DB name&gt;&gt;&lt;private dump file name&gt;</w:t>
-      </w:r>
-    </w:p>
-    <w:p>
-      <w:pPr>
-        <w:spacing w:after="0"/>
-      </w:pPr>
-      <w:r>
-        <w:t>dropStagingDB=cmd /c mysql -u &lt;staging DB username&gt; -p&lt;staging DB password&gt; -h &lt;Staging DB hostname/IP&gt; -P &lt;Staging DB port&gt; &lt;./sql/drop_staging_db_mysql.sql</w:t>
-      </w:r>
-    </w:p>
-    <w:p>
-      <w:pPr>
-        <w:spacing w:after="0"/>
-      </w:pPr>
+      <w:proofErr w:type="spellStart"/>
+      <w:proofErr w:type="gramStart"/>
+      <w:r>
+        <w:t>createPrivateDump</w:t>
+      </w:r>
+      <w:proofErr w:type="spellEnd"/>
+      <w:r>
+        <w:t>=</w:t>
+      </w:r>
+      <w:proofErr w:type="spellStart"/>
+      <w:proofErr w:type="gramEnd"/>
+      <w:r>
+        <w:t>cmd</w:t>
+      </w:r>
+      <w:proofErr w:type="spellEnd"/>
+      <w:r>
+        <w:t xml:space="preserve"> /c </w:t>
+      </w:r>
+      <w:proofErr w:type="spellStart"/>
+      <w:r>
+        <w:t>mysqldump</w:t>
+      </w:r>
+      <w:proofErr w:type="spellEnd"/>
+      <w:r>
+        <w:t xml:space="preserve"> -u &lt;private DB username&gt; -p&lt;private DB password&gt; -h &lt;private DB hostname/IP&gt; -P &lt;Private DB Port&gt; &lt;private DB name&gt;&gt;&lt;private dump file name&gt;</w:t>
+      </w:r>
+    </w:p>
+    <w:p>
+      <w:pPr>
+        <w:spacing w:after="0"/>
+      </w:pPr>
+      <w:proofErr w:type="spellStart"/>
+      <w:proofErr w:type="gramStart"/>
+      <w:r>
+        <w:t>dropStagingDB</w:t>
+      </w:r>
+      <w:proofErr w:type="spellEnd"/>
+      <w:r>
+        <w:t>=</w:t>
+      </w:r>
+      <w:proofErr w:type="spellStart"/>
+      <w:proofErr w:type="gramEnd"/>
+      <w:r>
+        <w:t>cmd</w:t>
+      </w:r>
+      <w:proofErr w:type="spellEnd"/>
+      <w:r>
+        <w:t xml:space="preserve"> /c </w:t>
+      </w:r>
+      <w:proofErr w:type="spellStart"/>
+      <w:r>
+        <w:t>mysql</w:t>
+      </w:r>
+      <w:proofErr w:type="spellEnd"/>
+      <w:r>
+        <w:t xml:space="preserve"> -u &lt;staging DB username&gt; -p&lt;staging DB password&gt; -h &lt;Staging DB hostname/IP&gt; -P &lt;Staging DB port&gt; &lt;./</w:t>
+      </w:r>
+      <w:proofErr w:type="spellStart"/>
+      <w:r>
+        <w:t>sql</w:t>
+      </w:r>
+      <w:proofErr w:type="spellEnd"/>
+      <w:r>
+        <w:t>/drop_staging_db_mysql.sql</w:t>
+      </w:r>
+    </w:p>
+    <w:p>
+      <w:pPr>
+        <w:spacing w:after="0"/>
+      </w:pPr>
+      <w:proofErr w:type="spellStart"/>
+      <w:proofErr w:type="gramStart"/>
+      <w:r>
+        <w:t>createStagingDB</w:t>
+      </w:r>
+      <w:proofErr w:type="spellEnd"/>
+      <w:r>
+        <w:t>=</w:t>
+      </w:r>
+      <w:proofErr w:type="spellStart"/>
+      <w:proofErr w:type="gramEnd"/>
+      <w:r>
+        <w:t>cmd</w:t>
+      </w:r>
+      <w:proofErr w:type="spellEnd"/>
+      <w:r>
+        <w:t xml:space="preserve"> /c </w:t>
+      </w:r>
+      <w:proofErr w:type="spellStart"/>
+      <w:r>
+        <w:t>mysql</w:t>
+      </w:r>
+      <w:proofErr w:type="spellEnd"/>
+      <w:r>
+        <w:t xml:space="preserve"> -u </w:t>
+      </w:r>
+      <w:r>
+        <w:t>&lt;staging DB username&gt;</w:t>
+      </w:r>
+      <w:r>
+        <w:t xml:space="preserve"> -p</w:t>
+      </w:r>
+      <w:r>
+        <w:t>&lt;staging DB password&gt;</w:t>
+      </w:r>
+      <w:r>
+        <w:t xml:space="preserve"> -h </w:t>
+      </w:r>
+      <w:r>
+        <w:t>&lt;staging DB hostname/IP&gt;</w:t>
+      </w:r>
+      <w:r>
+        <w:t xml:space="preserve"> -P </w:t>
+      </w:r>
+      <w:r>
+        <w:t>&lt;staging DB Port&gt;</w:t>
+      </w:r>
+      <w:r>
+        <w:t xml:space="preserve"> </w:t>
+      </w:r>
+      <w:r>
+        <w:t>&lt;Staging DB name&gt;</w:t>
+      </w:r>
+      <w:r>
+        <w:t>&lt;</w:t>
+      </w:r>
+      <w:r>
+        <w:t>&lt;</w:t>
+      </w:r>
+      <w:r>
+        <w:t>private</w:t>
+      </w:r>
+      <w:r>
+        <w:t xml:space="preserve"> </w:t>
+      </w:r>
+      <w:r>
+        <w:t>dump</w:t>
+      </w:r>
+      <w:r>
+        <w:t xml:space="preserve"> </w:t>
+      </w:r>
+      <w:r>
+        <w:t>file name&gt;</w:t>
+      </w:r>
+    </w:p>
+    <w:p>
+      <w:pPr>
+        <w:spacing w:after="0"/>
+      </w:pPr>
+    </w:p>
+    <w:p>
+      <w:pPr>
+        <w:spacing w:after="0"/>
+      </w:pPr>
+      <w:r>
+        <w:t>#properties related to public database</w:t>
+      </w:r>
+    </w:p>
+    <w:p>
+      <w:pPr>
+        <w:spacing w:after="0"/>
+      </w:pPr>
+      <w:proofErr w:type="spellStart"/>
+      <w:proofErr w:type="gramStart"/>
+      <w:r>
+        <w:t>createStagingDump</w:t>
+      </w:r>
+      <w:proofErr w:type="spellEnd"/>
+      <w:r>
+        <w:t>=</w:t>
+      </w:r>
+      <w:proofErr w:type="spellStart"/>
+      <w:proofErr w:type="gramEnd"/>
+      <w:r>
+        <w:t>cmd</w:t>
+      </w:r>
+      <w:proofErr w:type="spellEnd"/>
+      <w:r>
+        <w:t xml:space="preserve"> /c </w:t>
+      </w:r>
+      <w:proofErr w:type="spellStart"/>
+      <w:r>
+        <w:t>mysqldump</w:t>
+      </w:r>
+      <w:proofErr w:type="spellEnd"/>
+      <w:r>
+        <w:t xml:space="preserve"> -u </w:t>
+      </w:r>
+      <w:r>
+        <w:t>&lt;staging DB user&gt;</w:t>
+      </w:r>
+      <w:r>
+        <w:t xml:space="preserve"> -p</w:t>
+      </w:r>
+      <w:r>
+        <w:t>&lt;staging db password&gt;</w:t>
+      </w:r>
+      <w:r>
+        <w:t xml:space="preserve"> -h </w:t>
+      </w:r>
+      <w:r>
+        <w:t>&lt;staging DB hostname/IP&gt;</w:t>
+      </w:r>
+      <w:r>
+        <w:t xml:space="preserve"> -P </w:t>
+      </w:r>
+      <w:r>
+        <w:t>&lt;staging DB port&gt;</w:t>
+      </w:r>
+      <w:r>
+        <w:t xml:space="preserve"> </w:t>
+      </w:r>
+      <w:r>
+        <w:t>&lt;staging db name&gt;&lt;</w:t>
+      </w:r>
+      <w:r>
+        <w:t>public</w:t>
+      </w:r>
+      <w:r>
+        <w:t xml:space="preserve"> </w:t>
+      </w:r>
+      <w:r>
+        <w:t>dump</w:t>
+      </w:r>
+      <w:r>
+        <w:t xml:space="preserve"> file name&gt;</w:t>
+      </w:r>
+    </w:p>
+    <w:p>
+      <w:pPr>
+        <w:spacing w:after="0"/>
+      </w:pPr>
+      <w:proofErr w:type="spellStart"/>
+      <w:proofErr w:type="gramStart"/>
+      <w:r>
+        <w:t>dropPublicDB</w:t>
+      </w:r>
+      <w:proofErr w:type="spellEnd"/>
+      <w:r>
+        <w:t>=</w:t>
+      </w:r>
+      <w:proofErr w:type="spellStart"/>
+      <w:proofErr w:type="gramEnd"/>
+      <w:r>
+        <w:t>cmd</w:t>
+      </w:r>
+      <w:proofErr w:type="spellEnd"/>
+      <w:r>
+        <w:t xml:space="preserve"> /c </w:t>
+      </w:r>
+      <w:proofErr w:type="spellStart"/>
+      <w:r>
+        <w:t>mysql</w:t>
+      </w:r>
+      <w:proofErr w:type="spellEnd"/>
+      <w:r>
+        <w:t xml:space="preserve"> -u </w:t>
+      </w:r>
+      <w:r>
+        <w:t>&lt;public DB user&gt;</w:t>
+      </w:r>
+      <w:r>
+        <w:t xml:space="preserve"> -p</w:t>
+      </w:r>
+      <w:r>
+        <w:t>&lt;public DB password&gt;</w:t>
+      </w:r>
+      <w:r>
+        <w:t xml:space="preserve"> -h </w:t>
+      </w:r>
+      <w:r>
+        <w:t>&lt;public DB hostname/IP&gt;</w:t>
+      </w:r>
+      <w:r>
+        <w:t xml:space="preserve"> -P </w:t>
+      </w:r>
+      <w:r>
+        <w:t>&lt;public DB Port&gt;</w:t>
+      </w:r>
+      <w:r>
+        <w:t xml:space="preserve"> &lt;./</w:t>
+      </w:r>
+      <w:proofErr w:type="spellStart"/>
+      <w:r>
+        <w:t>sql</w:t>
+      </w:r>
+      <w:proofErr w:type="spellEnd"/>
+      <w:r>
+        <w:t>/drop_public_db_mysql.sql</w:t>
+      </w:r>
+    </w:p>
+    <w:p>
+      <w:pPr>
+        <w:spacing w:after="0"/>
+      </w:pPr>
+      <w:proofErr w:type="spellStart"/>
+      <w:proofErr w:type="gramStart"/>
       <w:r>
         <w:lastRenderedPageBreak/>
-        <w:t xml:space="preserve">createStagingDB=cmd /c mysql -u </w:t>
-      </w:r>
-      <w:r>
-        <w:t>&lt;staging DB username&gt;</w:t>
-      </w:r>
-      <w:r>
-        <w:t xml:space="preserve"> -p</w:t>
-      </w:r>
-      <w:r>
-        <w:t>&lt;staging DB password&gt;</w:t>
-      </w:r>
-      <w:r>
-        <w:t xml:space="preserve"> -h </w:t>
-      </w:r>
-      <w:r>
-        <w:t>&lt;staging DB hostname/IP&gt;</w:t>
-      </w:r>
-      <w:r>
-        <w:t xml:space="preserve"> -P </w:t>
-      </w:r>
-      <w:r>
-        <w:t>&lt;staging DB Port&gt;</w:t>
-      </w:r>
-      <w:r>
-        <w:t xml:space="preserve"> </w:t>
-      </w:r>
-      <w:r>
-        <w:t>&lt;Staging DB name&gt;</w:t>
-      </w:r>
-      <w:r>
-        <w:t>&lt;</w:t>
-      </w:r>
-      <w:r>
-        <w:t>&lt;</w:t>
-      </w:r>
-      <w:r>
-        <w:t>private</w:t>
-      </w:r>
-      <w:r>
-        <w:t xml:space="preserve"> </w:t>
-      </w:r>
-      <w:r>
-        <w:t>dump</w:t>
-      </w:r>
-      <w:r>
-        <w:t xml:space="preserve"> </w:t>
-      </w:r>
-      <w:r>
-        <w:t>file name&gt;</w:t>
-      </w:r>
-    </w:p>
-    <w:p>
-      <w:pPr>
-        <w:spacing w:after="0"/>
-      </w:pPr>
-    </w:p>
-    <w:p>
-      <w:pPr>
-        <w:spacing w:after="0"/>
-      </w:pPr>
-      <w:r>
-        <w:t>#properties related to public database</w:t>
-      </w:r>
-    </w:p>
-    <w:p>
-      <w:pPr>
-        <w:spacing w:after="0"/>
-      </w:pPr>
-      <w:r>
-        <w:t xml:space="preserve">createStagingDump=cmd /c mysqldump -u </w:t>
-      </w:r>
-      <w:r>
-        <w:t>&lt;staging DB user&gt;</w:t>
-      </w:r>
-      <w:r>
-        <w:t xml:space="preserve"> -p</w:t>
-      </w:r>
-      <w:r>
-        <w:t>&lt;staging db password&gt;</w:t>
-      </w:r>
-      <w:r>
-        <w:t xml:space="preserve"> -h </w:t>
-      </w:r>
-      <w:r>
-        <w:t>&lt;staging DB hostname/IP&gt;</w:t>
-      </w:r>
-      <w:r>
-        <w:t xml:space="preserve"> -P </w:t>
-      </w:r>
-      <w:r>
-        <w:t>&lt;staging DB port&gt;</w:t>
-      </w:r>
-      <w:r>
-        <w:t xml:space="preserve"> </w:t>
-      </w:r>
-      <w:r>
-        <w:t>&lt;staging db name&gt;&lt;</w:t>
-      </w:r>
-      <w:r>
-        <w:t>public</w:t>
-      </w:r>
-      <w:r>
-        <w:t xml:space="preserve"> </w:t>
-      </w:r>
-      <w:r>
-        <w:t>dump</w:t>
-      </w:r>
-      <w:r>
-        <w:t xml:space="preserve"> file name&gt;</w:t>
-      </w:r>
-    </w:p>
-    <w:p>
-      <w:pPr>
-        <w:spacing w:after="0"/>
-      </w:pPr>
-      <w:r>
-        <w:t xml:space="preserve">dropPublicDB=cmd /c mysql -u </w:t>
-      </w:r>
-      <w:r>
-        <w:t>&lt;public DB user&gt;</w:t>
-      </w:r>
-      <w:r>
-        <w:t xml:space="preserve"> -p</w:t>
-      </w:r>
-      <w:r>
-        <w:t>&lt;public DB password&gt;</w:t>
-      </w:r>
-      <w:r>
-        <w:t xml:space="preserve"> -h </w:t>
-      </w:r>
-      <w:r>
-        <w:t>&lt;public DB hostname/IP&gt;</w:t>
-      </w:r>
-      <w:r>
-        <w:t xml:space="preserve"> -P </w:t>
-      </w:r>
-      <w:r>
-        <w:t>&lt;public DB Port&gt;</w:t>
-      </w:r>
-      <w:r>
-        <w:t xml:space="preserve"> &lt;./sql/drop_public_db_mysql.sql</w:t>
-      </w:r>
-    </w:p>
-    <w:p>
-      <w:pPr>
-        <w:spacing w:after="0"/>
-      </w:pPr>
-      <w:r>
-        <w:t xml:space="preserve">createPublicDB=cmd /c mysql -u </w:t>
+        <w:t>createPublicDB</w:t>
+      </w:r>
+      <w:proofErr w:type="spellEnd"/>
+      <w:r>
+        <w:t>=</w:t>
+      </w:r>
+      <w:proofErr w:type="spellStart"/>
+      <w:proofErr w:type="gramEnd"/>
+      <w:r>
+        <w:t>cmd</w:t>
+      </w:r>
+      <w:proofErr w:type="spellEnd"/>
+      <w:r>
+        <w:t xml:space="preserve"> /c </w:t>
+      </w:r>
+      <w:proofErr w:type="spellStart"/>
+      <w:r>
+        <w:t>mysql</w:t>
+      </w:r>
+      <w:proofErr w:type="spellEnd"/>
+      <w:r>
+        <w:t xml:space="preserve"> -u </w:t>
       </w:r>
       <w:r>
         <w:t>&lt;public DB username&gt;</w:t>
@@ -1788,11 +2259,35 @@
           <w:rFonts w:cs="Courier New"/>
         </w:rPr>
       </w:pPr>
-      <w:r>
-        <w:rPr>
-          <w:rFonts w:cs="Courier New"/>
-        </w:rPr>
-        <w:t xml:space="preserve">createPrivateDump=expdp </w:t>
+      <w:proofErr w:type="spellStart"/>
+      <w:proofErr w:type="gramStart"/>
+      <w:r>
+        <w:rPr>
+          <w:rFonts w:cs="Courier New"/>
+        </w:rPr>
+        <w:t>createPrivateDump</w:t>
+      </w:r>
+      <w:proofErr w:type="spellEnd"/>
+      <w:r>
+        <w:rPr>
+          <w:rFonts w:cs="Courier New"/>
+        </w:rPr>
+        <w:t>=</w:t>
+      </w:r>
+      <w:proofErr w:type="spellStart"/>
+      <w:proofErr w:type="gramEnd"/>
+      <w:r>
+        <w:rPr>
+          <w:rFonts w:cs="Courier New"/>
+        </w:rPr>
+        <w:t>expdp</w:t>
+      </w:r>
+      <w:proofErr w:type="spellEnd"/>
+      <w:r>
+        <w:rPr>
+          <w:rFonts w:cs="Courier New"/>
+        </w:rPr>
+        <w:t xml:space="preserve"> </w:t>
       </w:r>
       <w:r>
         <w:rPr>
@@ -1840,19 +2335,61 @@
         <w:rPr>
           <w:rFonts w:cs="Courier New"/>
         </w:rPr>
-        <w:t xml:space="preserve"> directory=data_pump_dir dumpf</w:t>
-      </w:r>
-      <w:r>
-        <w:rPr>
-          <w:rFonts w:cs="Courier New"/>
-        </w:rPr>
-        <w:t>ile=&lt;private dump file name&gt;</w:t>
-      </w:r>
-      <w:r>
-        <w:rPr>
-          <w:rFonts w:cs="Courier New"/>
-        </w:rPr>
-        <w:t xml:space="preserve"> logfile=catissueexp.log</w:t>
+        <w:t xml:space="preserve"> directory=</w:t>
+      </w:r>
+      <w:proofErr w:type="spellStart"/>
+      <w:r>
+        <w:rPr>
+          <w:rFonts w:cs="Courier New"/>
+        </w:rPr>
+        <w:t>data_pump_dir</w:t>
+      </w:r>
+      <w:proofErr w:type="spellEnd"/>
+      <w:r>
+        <w:rPr>
+          <w:rFonts w:cs="Courier New"/>
+        </w:rPr>
+        <w:t xml:space="preserve"> </w:t>
+      </w:r>
+      <w:proofErr w:type="spellStart"/>
+      <w:r>
+        <w:rPr>
+          <w:rFonts w:cs="Courier New"/>
+        </w:rPr>
+        <w:t>dumpf</w:t>
+      </w:r>
+      <w:r>
+        <w:rPr>
+          <w:rFonts w:cs="Courier New"/>
+        </w:rPr>
+        <w:t>ile</w:t>
+      </w:r>
+      <w:proofErr w:type="spellEnd"/>
+      <w:r>
+        <w:rPr>
+          <w:rFonts w:cs="Courier New"/>
+        </w:rPr>
+        <w:t>=&lt;private dump file name&gt;</w:t>
+      </w:r>
+      <w:r>
+        <w:rPr>
+          <w:rFonts w:cs="Courier New"/>
+        </w:rPr>
+        <w:t xml:space="preserve"> </w:t>
+      </w:r>
+      <w:proofErr w:type="spellStart"/>
+      <w:r>
+        <w:rPr>
+          <w:rFonts w:cs="Courier New"/>
+        </w:rPr>
+        <w:t>logfile</w:t>
+      </w:r>
+      <w:proofErr w:type="spellEnd"/>
+      <w:r>
+        <w:rPr>
+          <w:rFonts w:cs="Courier New"/>
+        </w:rPr>
+        <w:t>=catissueexp.log</w:t>
       </w:r>
     </w:p>
     <w:p>
@@ -1865,11 +2402,35 @@
           <w:rFonts w:cs="Courier New"/>
         </w:rPr>
       </w:pPr>
-      <w:r>
-        <w:rPr>
-          <w:rFonts w:cs="Courier New"/>
-        </w:rPr>
-        <w:t xml:space="preserve">dropStagingDB=sqlplus </w:t>
+      <w:proofErr w:type="spellStart"/>
+      <w:proofErr w:type="gramStart"/>
+      <w:r>
+        <w:rPr>
+          <w:rFonts w:cs="Courier New"/>
+        </w:rPr>
+        <w:t>dropStagingDB</w:t>
+      </w:r>
+      <w:proofErr w:type="spellEnd"/>
+      <w:r>
+        <w:rPr>
+          <w:rFonts w:cs="Courier New"/>
+        </w:rPr>
+        <w:t>=</w:t>
+      </w:r>
+      <w:proofErr w:type="spellStart"/>
+      <w:proofErr w:type="gramEnd"/>
+      <w:r>
+        <w:rPr>
+          <w:rFonts w:cs="Courier New"/>
+        </w:rPr>
+        <w:t>sqlplus</w:t>
+      </w:r>
+      <w:proofErr w:type="spellEnd"/>
+      <w:r>
+        <w:rPr>
+          <w:rFonts w:cs="Courier New"/>
+        </w:rPr>
+        <w:t xml:space="preserve"> </w:t>
       </w:r>
       <w:r>
         <w:rPr>
@@ -1905,7 +2466,21 @@
         <w:rPr>
           <w:rFonts w:cs="Courier New"/>
         </w:rPr>
-        <w:t xml:space="preserve">  @.//sql//drop_staging_db_oracle.sql</w:t>
+        <w:t xml:space="preserve">  @.//</w:t>
+      </w:r>
+      <w:proofErr w:type="spellStart"/>
+      <w:r>
+        <w:rPr>
+          <w:rFonts w:cs="Courier New"/>
+        </w:rPr>
+        <w:t>sql</w:t>
+      </w:r>
+      <w:proofErr w:type="spellEnd"/>
+      <w:r>
+        <w:rPr>
+          <w:rFonts w:cs="Courier New"/>
+        </w:rPr>
+        <w:t>//drop_staging_db_oracle.sql</w:t>
       </w:r>
     </w:p>
     <w:p>
@@ -1918,11 +2493,35 @@
           <w:rFonts w:cs="Courier New"/>
         </w:rPr>
       </w:pPr>
-      <w:r>
-        <w:rPr>
-          <w:rFonts w:cs="Courier New"/>
-        </w:rPr>
-        <w:t xml:space="preserve">createStagingDB=impdp </w:t>
+      <w:proofErr w:type="spellStart"/>
+      <w:proofErr w:type="gramStart"/>
+      <w:r>
+        <w:rPr>
+          <w:rFonts w:cs="Courier New"/>
+        </w:rPr>
+        <w:t>createStagingDB</w:t>
+      </w:r>
+      <w:proofErr w:type="spellEnd"/>
+      <w:r>
+        <w:rPr>
+          <w:rFonts w:cs="Courier New"/>
+        </w:rPr>
+        <w:t>=</w:t>
+      </w:r>
+      <w:proofErr w:type="spellStart"/>
+      <w:proofErr w:type="gramEnd"/>
+      <w:r>
+        <w:rPr>
+          <w:rFonts w:cs="Courier New"/>
+        </w:rPr>
+        <w:t>impdp</w:t>
+      </w:r>
+      <w:proofErr w:type="spellEnd"/>
+      <w:r>
+        <w:rPr>
+          <w:rFonts w:cs="Courier New"/>
+        </w:rPr>
+        <w:t xml:space="preserve"> </w:t>
       </w:r>
       <w:r>
         <w:rPr>
@@ -1952,7 +2551,21 @@
         <w:rPr>
           <w:rFonts w:cs="Courier New"/>
         </w:rPr>
-        <w:t>&lt;staging db name&gt; remap_schema=&lt;private db username&gt;</w:t>
+        <w:t xml:space="preserve">&lt;staging db name&gt; </w:t>
+      </w:r>
+      <w:proofErr w:type="spellStart"/>
+      <w:r>
+        <w:rPr>
+          <w:rFonts w:cs="Courier New"/>
+        </w:rPr>
+        <w:t>remap_schema</w:t>
+      </w:r>
+      <w:proofErr w:type="spellEnd"/>
+      <w:r>
+        <w:rPr>
+          <w:rFonts w:cs="Courier New"/>
+        </w:rPr>
+        <w:t>=&lt;private db username&gt;</w:t>
       </w:r>
       <w:r>
         <w:rPr>
@@ -1970,25 +2583,109 @@
         <w:rPr>
           <w:rFonts w:cs="Courier New"/>
         </w:rPr>
-        <w:t xml:space="preserve"> directory=data_pump_dir dumpf</w:t>
-      </w:r>
-      <w:r>
-        <w:rPr>
-          <w:rFonts w:cs="Courier New"/>
-        </w:rPr>
-        <w:t>ile=&lt;private dump file&gt;</w:t>
-      </w:r>
-      <w:r>
-        <w:rPr>
-          <w:rFonts w:cs="Courier New"/>
-        </w:rPr>
-        <w:t xml:space="preserve"> logfile=imp parallel=4 transform=oid:n  remap_tablespace=</w:t>
-      </w:r>
-      <w:r>
-        <w:rPr>
-          <w:rFonts w:cs="Courier New"/>
-        </w:rPr>
-        <w:t>&lt;private Db tablespace&gt;</w:t>
+        <w:t xml:space="preserve"> directory=</w:t>
+      </w:r>
+      <w:proofErr w:type="spellStart"/>
+      <w:r>
+        <w:rPr>
+          <w:rFonts w:cs="Courier New"/>
+        </w:rPr>
+        <w:t>data_pump_dir</w:t>
+      </w:r>
+      <w:proofErr w:type="spellEnd"/>
+      <w:r>
+        <w:rPr>
+          <w:rFonts w:cs="Courier New"/>
+        </w:rPr>
+        <w:t xml:space="preserve"> </w:t>
+      </w:r>
+      <w:proofErr w:type="spellStart"/>
+      <w:r>
+        <w:rPr>
+          <w:rFonts w:cs="Courier New"/>
+        </w:rPr>
+        <w:t>dumpf</w:t>
+      </w:r>
+      <w:r>
+        <w:rPr>
+          <w:rFonts w:cs="Courier New"/>
+        </w:rPr>
+        <w:t>ile</w:t>
+      </w:r>
+      <w:proofErr w:type="spellEnd"/>
+      <w:r>
+        <w:rPr>
+          <w:rFonts w:cs="Courier New"/>
+        </w:rPr>
+        <w:t>=&lt;private dump file&gt;</w:t>
+      </w:r>
+      <w:r>
+        <w:rPr>
+          <w:rFonts w:cs="Courier New"/>
+        </w:rPr>
+        <w:t xml:space="preserve"> </w:t>
+      </w:r>
+      <w:proofErr w:type="spellStart"/>
+      <w:r>
+        <w:rPr>
+          <w:rFonts w:cs="Courier New"/>
+        </w:rPr>
+        <w:t>logfile</w:t>
+      </w:r>
+      <w:proofErr w:type="spellEnd"/>
+      <w:r>
+        <w:rPr>
+          <w:rFonts w:cs="Courier New"/>
+        </w:rPr>
+        <w:t>=imp parallel=4 transform=</w:t>
+      </w:r>
+      <w:proofErr w:type="spellStart"/>
+      <w:r>
+        <w:rPr>
+          <w:rFonts w:cs="Courier New"/>
+        </w:rPr>
+        <w:t>oid:n</w:t>
+      </w:r>
+      <w:proofErr w:type="spellEnd"/>
+      <w:r>
+        <w:rPr>
+          <w:rFonts w:cs="Courier New"/>
+        </w:rPr>
+        <w:t xml:space="preserve">  </w:t>
+      </w:r>
+      <w:proofErr w:type="spellStart"/>
+      <w:r>
+        <w:rPr>
+          <w:rFonts w:cs="Courier New"/>
+        </w:rPr>
+        <w:t>remap_tablespace</w:t>
+      </w:r>
+      <w:proofErr w:type="spellEnd"/>
+      <w:r>
+        <w:rPr>
+          <w:rFonts w:cs="Courier New"/>
+        </w:rPr>
+        <w:t>=</w:t>
+      </w:r>
+      <w:r>
+        <w:rPr>
+          <w:rFonts w:cs="Courier New"/>
+        </w:rPr>
+        <w:t xml:space="preserve">&lt;private Db </w:t>
+      </w:r>
+      <w:proofErr w:type="spellStart"/>
+      <w:r>
+        <w:rPr>
+          <w:rFonts w:cs="Courier New"/>
+        </w:rPr>
+        <w:t>tablespace</w:t>
+      </w:r>
+      <w:proofErr w:type="spellEnd"/>
+      <w:r>
+        <w:rPr>
+          <w:rFonts w:cs="Courier New"/>
+        </w:rPr>
+        <w:t>&gt;</w:t>
       </w:r>
       <w:r>
         <w:rPr>
@@ -2035,11 +2732,27 @@
           <w:rFonts w:cs="Courier New"/>
         </w:rPr>
       </w:pPr>
-      <w:r>
-        <w:rPr>
-          <w:rFonts w:cs="Courier New"/>
-        </w:rPr>
-        <w:t xml:space="preserve">createStagingDump=exp </w:t>
+      <w:proofErr w:type="spellStart"/>
+      <w:proofErr w:type="gramStart"/>
+      <w:r>
+        <w:rPr>
+          <w:rFonts w:cs="Courier New"/>
+        </w:rPr>
+        <w:t>createStagingDump</w:t>
+      </w:r>
+      <w:proofErr w:type="spellEnd"/>
+      <w:r>
+        <w:rPr>
+          <w:rFonts w:cs="Courier New"/>
+        </w:rPr>
+        <w:t>=</w:t>
+      </w:r>
+      <w:proofErr w:type="gramEnd"/>
+      <w:r>
+        <w:rPr>
+          <w:rFonts w:cs="Courier New"/>
+        </w:rPr>
+        <w:t xml:space="preserve">exp </w:t>
       </w:r>
       <w:r>
         <w:rPr>
@@ -2106,11 +2819,35 @@
           <w:rFonts w:cs="Courier New"/>
         </w:rPr>
       </w:pPr>
-      <w:r>
-        <w:rPr>
-          <w:rFonts w:cs="Courier New"/>
-        </w:rPr>
-        <w:t xml:space="preserve">dropPublicDB=sqlplus </w:t>
+      <w:proofErr w:type="spellStart"/>
+      <w:proofErr w:type="gramStart"/>
+      <w:r>
+        <w:rPr>
+          <w:rFonts w:cs="Courier New"/>
+        </w:rPr>
+        <w:t>dropPublicDB</w:t>
+      </w:r>
+      <w:proofErr w:type="spellEnd"/>
+      <w:r>
+        <w:rPr>
+          <w:rFonts w:cs="Courier New"/>
+        </w:rPr>
+        <w:t>=</w:t>
+      </w:r>
+      <w:proofErr w:type="spellStart"/>
+      <w:proofErr w:type="gramEnd"/>
+      <w:r>
+        <w:rPr>
+          <w:rFonts w:cs="Courier New"/>
+        </w:rPr>
+        <w:t>sqlplus</w:t>
+      </w:r>
+      <w:proofErr w:type="spellEnd"/>
+      <w:r>
+        <w:rPr>
+          <w:rFonts w:cs="Courier New"/>
+        </w:rPr>
+        <w:t xml:space="preserve"> </w:t>
       </w:r>
       <w:r>
         <w:rPr>
@@ -2134,7 +2871,21 @@
         <w:rPr>
           <w:rFonts w:cs="Courier New"/>
         </w:rPr>
-        <w:t xml:space="preserve"> @.//sql//drop_public_db_oracle.sql</w:t>
+        <w:t xml:space="preserve"> @.//</w:t>
+      </w:r>
+      <w:proofErr w:type="spellStart"/>
+      <w:r>
+        <w:rPr>
+          <w:rFonts w:cs="Courier New"/>
+        </w:rPr>
+        <w:t>sql</w:t>
+      </w:r>
+      <w:proofErr w:type="spellEnd"/>
+      <w:r>
+        <w:rPr>
+          <w:rFonts w:cs="Courier New"/>
+        </w:rPr>
+        <w:t>//drop_public_db_oracle.sql</w:t>
       </w:r>
     </w:p>
     <w:p>
@@ -2147,11 +2898,27 @@
           <w:rFonts w:cs="Courier New"/>
         </w:rPr>
       </w:pPr>
-      <w:r>
-        <w:rPr>
-          <w:rFonts w:cs="Courier New"/>
-        </w:rPr>
-        <w:t xml:space="preserve">createPublicDB=imp </w:t>
+      <w:proofErr w:type="spellStart"/>
+      <w:proofErr w:type="gramStart"/>
+      <w:r>
+        <w:rPr>
+          <w:rFonts w:cs="Courier New"/>
+        </w:rPr>
+        <w:t>createPublicDB</w:t>
+      </w:r>
+      <w:proofErr w:type="spellEnd"/>
+      <w:r>
+        <w:rPr>
+          <w:rFonts w:cs="Courier New"/>
+        </w:rPr>
+        <w:t>=</w:t>
+      </w:r>
+      <w:proofErr w:type="gramEnd"/>
+      <w:r>
+        <w:rPr>
+          <w:rFonts w:cs="Courier New"/>
+        </w:rPr>
+        <w:t xml:space="preserve">imp </w:t>
       </w:r>
       <w:r>
         <w:rPr>
@@ -2187,7 +2954,21 @@
         <w:rPr>
           <w:rFonts w:cs="Courier New"/>
         </w:rPr>
-        <w:t xml:space="preserve"> fromuser=s</w:t>
+        <w:t xml:space="preserve"> </w:t>
+      </w:r>
+      <w:proofErr w:type="spellStart"/>
+      <w:r>
+        <w:rPr>
+          <w:rFonts w:cs="Courier New"/>
+        </w:rPr>
+        <w:t>fromuser</w:t>
+      </w:r>
+      <w:proofErr w:type="spellEnd"/>
+      <w:r>
+        <w:rPr>
+          <w:rFonts w:cs="Courier New"/>
+        </w:rPr>
+        <w:t>=s</w:t>
       </w:r>
       <w:r>
         <w:rPr>
@@ -2199,7 +2980,21 @@
         <w:rPr>
           <w:rFonts w:cs="Courier New"/>
         </w:rPr>
-        <w:t xml:space="preserve"> touser=</w:t>
+        <w:t xml:space="preserve"> </w:t>
+      </w:r>
+      <w:proofErr w:type="spellStart"/>
+      <w:r>
+        <w:rPr>
+          <w:rFonts w:cs="Courier New"/>
+        </w:rPr>
+        <w:t>touser</w:t>
+      </w:r>
+      <w:proofErr w:type="spellEnd"/>
+      <w:r>
+        <w:rPr>
+          <w:rFonts w:cs="Courier New"/>
+        </w:rPr>
+        <w:t>=</w:t>
       </w:r>
       <w:r>
         <w:rPr>
@@ -2223,14 +3018,48 @@
     <w:p>
       <w:pPr>
         <w:spacing w:after="0"/>
-      </w:pPr>
-    </w:p>
-    <w:p>
-      <w:pPr>
-        <w:spacing w:after="0"/>
-      </w:pPr>
-      <w:r>
-        <w:t xml:space="preserve"> Two sql files will be created in _HOME/private_public_migrator/sql folder for dropping staging and</w:t>
+        <w:rPr>
+          <w:sz w:val="16"/>
+          <w:szCs w:val="16"/>
+        </w:rPr>
+      </w:pPr>
+    </w:p>
+    <w:p>
+      <w:pPr>
+        <w:spacing w:after="0"/>
+      </w:pPr>
+      <w:r>
+        <w:t xml:space="preserve"> Two </w:t>
+      </w:r>
+      <w:proofErr w:type="spellStart"/>
+      <w:r>
+        <w:t>sql</w:t>
+      </w:r>
+      <w:proofErr w:type="spellEnd"/>
+      <w:r>
+        <w:t xml:space="preserve"> files will be created in </w:t>
+      </w:r>
+      <w:r>
+        <w:t>CATISSUE</w:t>
+      </w:r>
+      <w:r>
+        <w:t>_HOME/</w:t>
+      </w:r>
+      <w:proofErr w:type="spellStart"/>
+      <w:r>
+        <w:t>private_public_migrator</w:t>
+      </w:r>
+      <w:proofErr w:type="spellEnd"/>
+      <w:r>
+        <w:t>/</w:t>
+      </w:r>
+      <w:proofErr w:type="spellStart"/>
+      <w:r>
+        <w:t>sql</w:t>
+      </w:r>
+      <w:proofErr w:type="spellEnd"/>
+      <w:r>
+        <w:t xml:space="preserve"> folder for dropping staging and</w:t>
       </w:r>
       <w:r>
         <w:t xml:space="preserve"> </w:t>
@@ -2241,6 +3070,11 @@
       <w:r>
         <w:t xml:space="preserve"> The commands generated will be related to the type of database defined.</w:t>
       </w:r>
+    </w:p>
+    <w:p>
+      <w:pPr>
+        <w:spacing w:after="0"/>
+      </w:pPr>
     </w:p>
     <w:p>
       <w:pPr>
@@ -2743,7 +3577,6 @@
                 <w:rFonts w:ascii="Calibri" w:eastAsia="Times New Roman" w:hAnsi="Calibri" w:cs="Times New Roman"/>
                 <w:color w:val="000000"/>
               </w:rPr>
-              <w:lastRenderedPageBreak/>
               <w:t>CATISSUE_AUDIT_EVENT_QUERY_LOG</w:t>
             </w:r>
           </w:p>
@@ -2823,8 +3656,8 @@
       </w:tblPr>
       <w:tblGrid>
         <w:gridCol w:w="3948"/>
-        <w:gridCol w:w="4223"/>
-        <w:gridCol w:w="2349"/>
+        <w:gridCol w:w="3627"/>
+        <w:gridCol w:w="2945"/>
       </w:tblGrid>
       <w:tr>
         <w:trPr>
@@ -2866,7 +3699,7 @@
         </w:tc>
         <w:tc>
           <w:tcPr>
-            <w:tcW w:w="4223" w:type="dxa"/>
+            <w:tcW w:w="3627" w:type="dxa"/>
             <w:tcBorders>
               <w:top w:val="single" w:sz="4" w:space="0" w:color="auto"/>
               <w:left w:val="nil"/>
@@ -2898,7 +3731,7 @@
         </w:tc>
         <w:tc>
           <w:tcPr>
-            <w:tcW w:w="2349" w:type="dxa"/>
+            <w:tcW w:w="2945" w:type="dxa"/>
             <w:tcBorders>
               <w:top w:val="single" w:sz="4" w:space="0" w:color="auto"/>
               <w:left w:val="nil"/>
@@ -2966,7 +3799,7 @@
         </w:tc>
         <w:tc>
           <w:tcPr>
-            <w:tcW w:w="4223" w:type="dxa"/>
+            <w:tcW w:w="3627" w:type="dxa"/>
             <w:tcBorders>
               <w:top w:val="nil"/>
               <w:left w:val="nil"/>
@@ -2996,7 +3829,7 @@
         </w:tc>
         <w:tc>
           <w:tcPr>
-            <w:tcW w:w="2349" w:type="dxa"/>
+            <w:tcW w:w="2945" w:type="dxa"/>
             <w:tcBorders>
               <w:top w:val="nil"/>
               <w:left w:val="nil"/>
@@ -3062,7 +3895,7 @@
         </w:tc>
         <w:tc>
           <w:tcPr>
-            <w:tcW w:w="4223" w:type="dxa"/>
+            <w:tcW w:w="3627" w:type="dxa"/>
             <w:tcBorders>
               <w:top w:val="nil"/>
               <w:left w:val="nil"/>
@@ -3092,7 +3925,7 @@
         </w:tc>
         <w:tc>
           <w:tcPr>
-            <w:tcW w:w="2349" w:type="dxa"/>
+            <w:tcW w:w="2945" w:type="dxa"/>
             <w:tcBorders>
               <w:top w:val="nil"/>
               <w:left w:val="nil"/>
@@ -3158,7 +3991,7 @@
         </w:tc>
         <w:tc>
           <w:tcPr>
-            <w:tcW w:w="4223" w:type="dxa"/>
+            <w:tcW w:w="3627" w:type="dxa"/>
             <w:tcBorders>
               <w:top w:val="nil"/>
               <w:left w:val="nil"/>
@@ -3188,7 +4021,7 @@
         </w:tc>
         <w:tc>
           <w:tcPr>
-            <w:tcW w:w="2349" w:type="dxa"/>
+            <w:tcW w:w="2945" w:type="dxa"/>
             <w:tcBorders>
               <w:top w:val="nil"/>
               <w:left w:val="nil"/>
@@ -3254,7 +4087,7 @@
         </w:tc>
         <w:tc>
           <w:tcPr>
-            <w:tcW w:w="4223" w:type="dxa"/>
+            <w:tcW w:w="3627" w:type="dxa"/>
             <w:tcBorders>
               <w:top w:val="nil"/>
               <w:left w:val="nil"/>
@@ -3284,7 +4117,7 @@
         </w:tc>
         <w:tc>
           <w:tcPr>
-            <w:tcW w:w="2349" w:type="dxa"/>
+            <w:tcW w:w="2945" w:type="dxa"/>
             <w:tcBorders>
               <w:top w:val="nil"/>
               <w:left w:val="nil"/>
@@ -3350,7 +4183,7 @@
         </w:tc>
         <w:tc>
           <w:tcPr>
-            <w:tcW w:w="4223" w:type="dxa"/>
+            <w:tcW w:w="3627" w:type="dxa"/>
             <w:tcBorders>
               <w:top w:val="nil"/>
               <w:left w:val="nil"/>
@@ -3380,7 +4213,7 @@
         </w:tc>
         <w:tc>
           <w:tcPr>
-            <w:tcW w:w="2349" w:type="dxa"/>
+            <w:tcW w:w="2945" w:type="dxa"/>
             <w:tcBorders>
               <w:top w:val="nil"/>
               <w:left w:val="nil"/>
@@ -3446,7 +4279,7 @@
         </w:tc>
         <w:tc>
           <w:tcPr>
-            <w:tcW w:w="4223" w:type="dxa"/>
+            <w:tcW w:w="3627" w:type="dxa"/>
             <w:tcBorders>
               <w:top w:val="nil"/>
               <w:left w:val="nil"/>
@@ -3476,7 +4309,7 @@
         </w:tc>
         <w:tc>
           <w:tcPr>
-            <w:tcW w:w="2349" w:type="dxa"/>
+            <w:tcW w:w="2945" w:type="dxa"/>
             <w:tcBorders>
               <w:top w:val="nil"/>
               <w:left w:val="nil"/>
@@ -3542,7 +4375,7 @@
         </w:tc>
         <w:tc>
           <w:tcPr>
-            <w:tcW w:w="4223" w:type="dxa"/>
+            <w:tcW w:w="3627" w:type="dxa"/>
             <w:tcBorders>
               <w:top w:val="nil"/>
               <w:left w:val="nil"/>
@@ -3572,7 +4405,7 @@
         </w:tc>
         <w:tc>
           <w:tcPr>
-            <w:tcW w:w="2349" w:type="dxa"/>
+            <w:tcW w:w="2945" w:type="dxa"/>
             <w:tcBorders>
               <w:top w:val="nil"/>
               <w:left w:val="nil"/>
@@ -3638,7 +4471,7 @@
         </w:tc>
         <w:tc>
           <w:tcPr>
-            <w:tcW w:w="4223" w:type="dxa"/>
+            <w:tcW w:w="3627" w:type="dxa"/>
             <w:tcBorders>
               <w:top w:val="nil"/>
               <w:left w:val="nil"/>
@@ -3668,7 +4501,7 @@
         </w:tc>
         <w:tc>
           <w:tcPr>
-            <w:tcW w:w="2349" w:type="dxa"/>
+            <w:tcW w:w="2945" w:type="dxa"/>
             <w:tcBorders>
               <w:top w:val="nil"/>
               <w:left w:val="nil"/>
@@ -3734,7 +4567,7 @@
         </w:tc>
         <w:tc>
           <w:tcPr>
-            <w:tcW w:w="4223" w:type="dxa"/>
+            <w:tcW w:w="3627" w:type="dxa"/>
             <w:tcBorders>
               <w:top w:val="nil"/>
               <w:left w:val="nil"/>
@@ -3764,7 +4597,7 @@
         </w:tc>
         <w:tc>
           <w:tcPr>
-            <w:tcW w:w="2349" w:type="dxa"/>
+            <w:tcW w:w="2945" w:type="dxa"/>
             <w:tcBorders>
               <w:top w:val="nil"/>
               <w:left w:val="nil"/>
@@ -3830,7 +4663,7 @@
         </w:tc>
         <w:tc>
           <w:tcPr>
-            <w:tcW w:w="4223" w:type="dxa"/>
+            <w:tcW w:w="3627" w:type="dxa"/>
             <w:tcBorders>
               <w:top w:val="nil"/>
               <w:left w:val="nil"/>
@@ -3860,7 +4693,7 @@
         </w:tc>
         <w:tc>
           <w:tcPr>
-            <w:tcW w:w="2349" w:type="dxa"/>
+            <w:tcW w:w="2945" w:type="dxa"/>
             <w:tcBorders>
               <w:top w:val="nil"/>
               <w:left w:val="nil"/>
@@ -3926,7 +4759,7 @@
         </w:tc>
         <w:tc>
           <w:tcPr>
-            <w:tcW w:w="4223" w:type="dxa"/>
+            <w:tcW w:w="3627" w:type="dxa"/>
             <w:tcBorders>
               <w:top w:val="nil"/>
               <w:left w:val="nil"/>
@@ -3956,7 +4789,7 @@
         </w:tc>
         <w:tc>
           <w:tcPr>
-            <w:tcW w:w="2349" w:type="dxa"/>
+            <w:tcW w:w="2945" w:type="dxa"/>
             <w:tcBorders>
               <w:top w:val="nil"/>
               <w:left w:val="nil"/>
@@ -3980,7 +4813,23 @@
                 <w:rFonts w:ascii="Calibri" w:eastAsia="Times New Roman" w:hAnsi="Calibri" w:cs="Times New Roman"/>
                 <w:color w:val="000000"/>
               </w:rPr>
-              <w:t>date will be updated to a random date whereas commenst will be set null</w:t>
+              <w:t xml:space="preserve">date will be updated to a random date whereas </w:t>
+            </w:r>
+            <w:proofErr w:type="spellStart"/>
+            <w:r>
+              <w:rPr>
+                <w:rFonts w:ascii="Calibri" w:eastAsia="Times New Roman" w:hAnsi="Calibri" w:cs="Times New Roman"/>
+                <w:color w:val="000000"/>
+              </w:rPr>
+              <w:t>commenst</w:t>
+            </w:r>
+            <w:proofErr w:type="spellEnd"/>
+            <w:r>
+              <w:rPr>
+                <w:rFonts w:ascii="Calibri" w:eastAsia="Times New Roman" w:hAnsi="Calibri" w:cs="Times New Roman"/>
+                <w:color w:val="000000"/>
+              </w:rPr>
+              <w:t xml:space="preserve"> will be set null</w:t>
             </w:r>
           </w:p>
         </w:tc>
@@ -4022,7 +4871,7 @@
         </w:tc>
         <w:tc>
           <w:tcPr>
-            <w:tcW w:w="4223" w:type="dxa"/>
+            <w:tcW w:w="3627" w:type="dxa"/>
             <w:tcBorders>
               <w:top w:val="nil"/>
               <w:left w:val="nil"/>
@@ -4052,7 +4901,7 @@
         </w:tc>
         <w:tc>
           <w:tcPr>
-            <w:tcW w:w="2349" w:type="dxa"/>
+            <w:tcW w:w="2945" w:type="dxa"/>
             <w:tcBorders>
               <w:top w:val="nil"/>
               <w:left w:val="nil"/>
@@ -4118,7 +4967,7 @@
         </w:tc>
         <w:tc>
           <w:tcPr>
-            <w:tcW w:w="4223" w:type="dxa"/>
+            <w:tcW w:w="3627" w:type="dxa"/>
             <w:tcBorders>
               <w:top w:val="nil"/>
               <w:left w:val="nil"/>
@@ -4148,7 +4997,7 @@
         </w:tc>
         <w:tc>
           <w:tcPr>
-            <w:tcW w:w="2349" w:type="dxa"/>
+            <w:tcW w:w="2945" w:type="dxa"/>
             <w:tcBorders>
               <w:top w:val="nil"/>
               <w:left w:val="nil"/>
@@ -4214,7 +5063,7 @@
         </w:tc>
         <w:tc>
           <w:tcPr>
-            <w:tcW w:w="4223" w:type="dxa"/>
+            <w:tcW w:w="3627" w:type="dxa"/>
             <w:tcBorders>
               <w:top w:val="nil"/>
               <w:left w:val="nil"/>
@@ -4244,7 +5093,7 @@
         </w:tc>
         <w:tc>
           <w:tcPr>
-            <w:tcW w:w="2349" w:type="dxa"/>
+            <w:tcW w:w="2945" w:type="dxa"/>
             <w:tcBorders>
               <w:top w:val="nil"/>
               <w:left w:val="nil"/>
@@ -4310,7 +5159,7 @@
         </w:tc>
         <w:tc>
           <w:tcPr>
-            <w:tcW w:w="4223" w:type="dxa"/>
+            <w:tcW w:w="3627" w:type="dxa"/>
             <w:tcBorders>
               <w:top w:val="nil"/>
               <w:left w:val="nil"/>
@@ -4340,7 +5189,7 @@
         </w:tc>
         <w:tc>
           <w:tcPr>
-            <w:tcW w:w="2349" w:type="dxa"/>
+            <w:tcW w:w="2945" w:type="dxa"/>
             <w:tcBorders>
               <w:top w:val="nil"/>
               <w:left w:val="nil"/>
@@ -4406,7 +5255,7 @@
         </w:tc>
         <w:tc>
           <w:tcPr>
-            <w:tcW w:w="4223" w:type="dxa"/>
+            <w:tcW w:w="3627" w:type="dxa"/>
             <w:tcBorders>
               <w:top w:val="nil"/>
               <w:left w:val="nil"/>
@@ -4436,7 +5285,7 @@
         </w:tc>
         <w:tc>
           <w:tcPr>
-            <w:tcW w:w="2349" w:type="dxa"/>
+            <w:tcW w:w="2945" w:type="dxa"/>
             <w:tcBorders>
               <w:top w:val="nil"/>
               <w:left w:val="nil"/>
@@ -4966,6 +5815,61 @@
       <w:pPr>
         <w:spacing w:after="0"/>
         <w:rPr>
+          <w:sz w:val="16"/>
+          <w:szCs w:val="16"/>
+        </w:rPr>
+      </w:pPr>
+    </w:p>
+    <w:p>
+      <w:pPr>
+        <w:spacing w:after="0"/>
+      </w:pPr>
+      <w:r>
+        <w:rPr>
+          <w:b/>
+        </w:rPr>
+        <w:t>Note:</w:t>
+      </w:r>
+      <w:r>
+        <w:t xml:space="preserve"> Masking command can alone be executed to mask private database without creating public database instance using </w:t>
+      </w:r>
+      <w:r>
+        <w:t>“</w:t>
+      </w:r>
+      <w:proofErr w:type="spellStart"/>
+      <w:r>
+        <w:rPr>
+          <w:b/>
+        </w:rPr>
+        <w:t>maskData</w:t>
+      </w:r>
+      <w:proofErr w:type="spellEnd"/>
+      <w:r>
+        <w:t>”</w:t>
+      </w:r>
+      <w:r>
+        <w:t xml:space="preserve"> target instead of </w:t>
+      </w:r>
+      <w:r>
+        <w:t>“</w:t>
+      </w:r>
+      <w:r>
+        <w:rPr>
+          <w:b/>
+        </w:rPr>
+        <w:t>migrate</w:t>
+      </w:r>
+      <w:r>
+        <w:t>”</w:t>
+      </w:r>
+      <w:r>
+        <w:t xml:space="preserve"> target. For the same only staging database details are provided wherein private data is stored. </w:t>
+      </w:r>
+    </w:p>
+    <w:p>
+      <w:pPr>
+        <w:spacing w:after="0"/>
+        <w:rPr>
           <w:sz w:val="10"/>
           <w:szCs w:val="10"/>
         </w:rPr>
@@ -4994,7 +5898,15 @@
         <w:t>; while dates</w:t>
       </w:r>
       <w:r>
-        <w:t xml:space="preserve"> such as created_on_date for specimen </w:t>
+        <w:t xml:space="preserve"> such as </w:t>
+      </w:r>
+      <w:proofErr w:type="spellStart"/>
+      <w:r>
+        <w:t>created_on_date</w:t>
+      </w:r>
+      <w:proofErr w:type="spellEnd"/>
+      <w:r>
+        <w:t xml:space="preserve"> for specimen </w:t>
       </w:r>
       <w:r>
         <w:t>will be updated to a random date</w:t>
@@ -5090,7 +6002,7 @@
     </w:p>
     <w:sectPr>
       <w:pgSz w:w="12240" w:h="15840"/>
-      <w:pgMar w:top="1080" w:right="1080" w:bottom="1080" w:left="1080" w:header="720" w:footer="720" w:gutter="0"/>
+      <w:pgMar w:top="432" w:right="720" w:bottom="432" w:left="720" w:header="720" w:footer="720" w:gutter="0"/>
       <w:cols w:space="720"/>
       <w:docGrid w:linePitch="360"/>
     </w:sectPr>

</xml_diff>